<commit_message>
add new snapshot versions of the ronin docs
</commit_message>
<xml_diff>
--- a/bylaws-notes.docx
+++ b/bylaws-notes.docx
@@ -7,115 +7,36 @@
         <w:pStyle w:val="Heading1"/>
         <w:rPr/>
       </w:pPr>
-      <w:bookmarkStart w:colFirst="0" w:colLast="0" w:name="_ryx7sd1aouij" w:id="0"/>
+      <w:bookmarkStart w:colFirst="0" w:colLast="0" w:name="_78p2latwrhz0" w:id="0"/>
       <w:bookmarkEnd w:id="0"/>
       <w:r>
         <w:rPr>
           <w:rtl w:val="0"/>
         </w:rPr>
-      </w:r>
-    </w:p>
-    <w:p>
-      <w:pPr>
-        <w:pStyle w:val="Heading1"/>
-        <w:rPr/>
-      </w:pPr>
-      <w:bookmarkStart w:colFirst="0" w:colLast="0" w:name="_sdx4zo92kfdn" w:id="1"/>
-      <w:bookmarkEnd w:id="1"/>
-      <w:r>
-        <w:rPr>
-          <w:rtl w:val="0"/>
-        </w:rPr>
-        <w:t xml:space="preserve">19 August 2024 </w:t>
+        <w:t xml:space="preserve">14 October 2024 </w:t>
       </w:r>
       <w:r>
         <w:rPr>
           <w:b w:val="0"/>
           <w:rtl w:val="0"/>
         </w:rPr>
-        <w:t xml:space="preserve">/ 5:00 PM Mountain Time / 6:00 PM Central Time / </w:t>
-      </w:r>
-      <w:r>
-        <w:rPr>
-          <w:rtl w:val="0"/>
-        </w:rPr>
-      </w:r>
-    </w:p>
-    <w:p>
-      <w:pPr>
-        <w:pStyle w:val="Heading1"/>
-        <w:rPr/>
-      </w:pPr>
-      <w:bookmarkStart w:colFirst="0" w:colLast="0" w:name="_u8m2rmrgmn31" w:id="2"/>
-      <w:bookmarkEnd w:id="2"/>
-      <w:r>
-        <w:rPr>
-          <w:rtl w:val="0"/>
-        </w:rPr>
-        <w:t xml:space="preserve">Attendees </w:t>
-      </w:r>
-    </w:p>
-    <w:p>
-      <w:pPr>
-        <w:rPr/>
-      </w:pPr>
-      <w:r>
-        <w:rPr>
-          <w:rtl w:val="0"/>
-        </w:rPr>
-        <w:t xml:space="preserve">Ruth Duerr, Elena Fujiwara, Carolyn Sealfon, Rami Saydjari, Jovita, </w:t>
-      </w:r>
-    </w:p>
-    <w:p>
-      <w:pPr>
-        <w:pStyle w:val="Heading2"/>
-        <w:rPr/>
-      </w:pPr>
-      <w:bookmarkStart w:colFirst="0" w:colLast="0" w:name="_bejda6ajcj84" w:id="3"/>
-      <w:bookmarkEnd w:id="3"/>
-      <w:r>
-        <w:rPr>
-          <w:rtl w:val="0"/>
-        </w:rPr>
-        <w:t xml:space="preserve">Agenda:</w:t>
-      </w:r>
-    </w:p>
-    <w:p>
-      <w:pPr>
-        <w:numPr>
-          <w:ilvl w:val="0"/>
-          <w:numId w:val="3"/>
-        </w:numPr>
-        <w:spacing w:after="0" w:afterAutospacing="0"/>
-        <w:ind w:left="720" w:hanging="360"/>
-        <w:rPr>
-          <w:u w:val="none"/>
-        </w:rPr>
-      </w:pPr>
-      <w:r>
-        <w:rPr>
-          <w:rtl w:val="0"/>
-        </w:rPr>
-        <w:t xml:space="preserve">Elena - taproot status; would like review of her proposal to the taproot folks - will send a draft out to the list at some point and will place it in our google drive</w:t>
-      </w:r>
-    </w:p>
-    <w:p>
-      <w:pPr>
-        <w:numPr>
-          <w:ilvl w:val="0"/>
-          <w:numId w:val="3"/>
-        </w:numPr>
-        <w:spacing w:after="0" w:afterAutospacing="0" w:before="0" w:beforeAutospacing="0"/>
-        <w:ind w:left="720" w:hanging="360"/>
-        <w:rPr>
-          <w:u w:val="none"/>
-        </w:rPr>
-      </w:pPr>
-      <w:r>
-        <w:rPr>
-          <w:rtl w:val="0"/>
-        </w:rPr>
-        <w:t xml:space="preserve">Discuss </w:t>
+        <w:t xml:space="preserve">/ 5:00 PM Mountain Time / 6:00 PM Central Time / 7:00pm Eastern Time</w:t>
+      </w:r>
+      <w:r>
+        <w:rPr>
+          <w:rtl w:val="0"/>
+        </w:rPr>
+      </w:r>
+    </w:p>
+    <w:p>
+      <w:pPr>
+        <w:rPr/>
+      </w:pPr>
+      <w:r>
+        <w:rPr>
+          <w:rtl w:val="0"/>
+        </w:rPr>
+        <w:t xml:space="preserve">Zoom link: </w:t>
       </w:r>
       <w:hyperlink r:id="rId7">
         <w:r>
@@ -124,21 +45,249 @@
             <w:u w:val="single"/>
             <w:rtl w:val="0"/>
           </w:rPr>
-          <w:t xml:space="preserve">draft revisions</w:t>
+          <w:t xml:space="preserve">https://cuboulder.zoom.us/j/99539717727</w:t>
         </w:r>
       </w:hyperlink>
       <w:r>
         <w:rPr>
           <w:rtl w:val="0"/>
         </w:rPr>
-        <w:t xml:space="preserve"> - we added a new section V for affiliates who can afford either the time or money to become a voting member; but who wish to be affiliated (use the name, have email, contribute to forums, etc.).  We also start discussing the composition of the Board and how that might eventually end up changing over time as Ronin grows and starts having significant revenue.</w:t>
+      </w:r>
+    </w:p>
+    <w:p>
+      <w:pPr>
+        <w:pStyle w:val="Heading1"/>
+        <w:rPr/>
+      </w:pPr>
+      <w:bookmarkStart w:colFirst="0" w:colLast="0" w:name="_29viy85yh2px" w:id="1"/>
+      <w:bookmarkEnd w:id="1"/>
+      <w:r>
+        <w:rPr>
+          <w:rtl w:val="0"/>
+        </w:rPr>
+        <w:t xml:space="preserve">Attendees </w:t>
+      </w:r>
+    </w:p>
+    <w:p>
+      <w:pPr>
+        <w:rPr/>
+      </w:pPr>
+      <w:r>
+        <w:rPr>
+          <w:rtl w:val="0"/>
+        </w:rPr>
+        <w:t xml:space="preserve">Ruth Duerr (late), Rami Saydjari, Jovita De Loatch, Elena Fujiwara, Carolyn Sealfon (late), Rebecca Koskela, Keith Tse, Allan Tamshift (left early), Nick Jackson</w:t>
+      </w:r>
+    </w:p>
+    <w:p>
+      <w:pPr>
+        <w:pStyle w:val="Heading2"/>
+        <w:rPr/>
+      </w:pPr>
+      <w:bookmarkStart w:colFirst="0" w:colLast="0" w:name="_z98fxvlgw3ag" w:id="2"/>
+      <w:bookmarkEnd w:id="2"/>
+      <w:r>
+        <w:rPr>
+          <w:rtl w:val="0"/>
+        </w:rPr>
+        <w:t xml:space="preserve">Agenda:</w:t>
       </w:r>
     </w:p>
     <w:p>
       <w:pPr>
         <w:numPr>
           <w:ilvl w:val="0"/>
-          <w:numId w:val="3"/>
+          <w:numId w:val="1"/>
+        </w:numPr>
+        <w:spacing w:after="0" w:afterAutospacing="0"/>
+        <w:ind w:left="720" w:hanging="360"/>
+        <w:rPr>
+          <w:u w:val="none"/>
+        </w:rPr>
+      </w:pPr>
+      <w:r>
+        <w:rPr>
+          <w:rtl w:val="0"/>
+        </w:rPr>
+        <w:t xml:space="preserve">Summary from Allan on the findings of the legal group </w:t>
+      </w:r>
+    </w:p>
+    <w:p>
+      <w:pPr>
+        <w:numPr>
+          <w:ilvl w:val="1"/>
+          <w:numId w:val="1"/>
+        </w:numPr>
+        <w:spacing w:after="0" w:afterAutospacing="0" w:before="0" w:beforeAutospacing="0"/>
+        <w:ind w:left="1440" w:hanging="360"/>
+        <w:rPr>
+          <w:u w:val="none"/>
+        </w:rPr>
+      </w:pPr>
+      <w:r>
+        <w:rPr>
+          <w:rtl w:val="0"/>
+        </w:rPr>
+        <w:t xml:space="preserve">Pointless for general Ronin to go after Board</w:t>
+      </w:r>
+    </w:p>
+    <w:p>
+      <w:pPr>
+        <w:numPr>
+          <w:ilvl w:val="1"/>
+          <w:numId w:val="1"/>
+        </w:numPr>
+        <w:spacing w:after="0" w:afterAutospacing="0" w:before="0" w:beforeAutospacing="0"/>
+        <w:ind w:left="1440" w:hanging="360"/>
+        <w:rPr>
+          <w:u w:val="none"/>
+        </w:rPr>
+      </w:pPr>
+      <w:r>
+        <w:rPr>
+          <w:rtl w:val="0"/>
+        </w:rPr>
+        <w:t xml:space="preserve">Reasonable to incorporate as Ronin in another state</w:t>
+      </w:r>
+    </w:p>
+    <w:p>
+      <w:pPr>
+        <w:numPr>
+          <w:ilvl w:val="0"/>
+          <w:numId w:val="1"/>
+        </w:numPr>
+        <w:spacing w:after="0" w:afterAutospacing="0" w:before="0" w:beforeAutospacing="0"/>
+        <w:ind w:left="720" w:hanging="360"/>
+        <w:rPr>
+          <w:u w:val="none"/>
+        </w:rPr>
+      </w:pPr>
+      <w:r>
+        <w:rPr>
+          <w:rtl w:val="0"/>
+        </w:rPr>
+        <w:t xml:space="preserve">Update from Jovita</w:t>
+      </w:r>
+    </w:p>
+    <w:p>
+      <w:pPr>
+        <w:numPr>
+          <w:ilvl w:val="1"/>
+          <w:numId w:val="1"/>
+        </w:numPr>
+        <w:spacing w:after="0" w:afterAutospacing="0" w:before="0" w:beforeAutospacing="0"/>
+        <w:ind w:left="1440" w:hanging="360"/>
+        <w:rPr>
+          <w:u w:val="none"/>
+        </w:rPr>
+      </w:pPr>
+      <w:r>
+        <w:rPr>
+          <w:rtl w:val="0"/>
+        </w:rPr>
+        <w:t xml:space="preserve">CS proposes adding info about incorporating in other states to Rami’s survey e.g. issue of virtual office for Colorado, etc.</w:t>
+      </w:r>
+    </w:p>
+    <w:p>
+      <w:pPr>
+        <w:numPr>
+          <w:ilvl w:val="2"/>
+          <w:numId w:val="1"/>
+        </w:numPr>
+        <w:spacing w:after="0" w:afterAutospacing="0" w:before="0" w:beforeAutospacing="0"/>
+        <w:ind w:left="2160" w:hanging="360"/>
+        <w:rPr>
+          <w:u w:val="none"/>
+        </w:rPr>
+      </w:pPr>
+      <w:r>
+        <w:rPr>
+          <w:rtl w:val="0"/>
+        </w:rPr>
+        <w:t xml:space="preserve">Virtual office only supported in California, not in Colorado</w:t>
+      </w:r>
+    </w:p>
+    <w:p>
+      <w:pPr>
+        <w:numPr>
+          <w:ilvl w:val="2"/>
+          <w:numId w:val="1"/>
+        </w:numPr>
+        <w:spacing w:after="0" w:afterAutospacing="0" w:before="0" w:beforeAutospacing="0"/>
+        <w:ind w:left="2160" w:hanging="360"/>
+        <w:rPr>
+          <w:u w:val="none"/>
+        </w:rPr>
+      </w:pPr>
+      <w:r>
+        <w:rPr>
+          <w:rtl w:val="0"/>
+        </w:rPr>
+        <w:t xml:space="preserve">Robust regulation around grant support which we want in California</w:t>
+      </w:r>
+    </w:p>
+    <w:p>
+      <w:pPr>
+        <w:numPr>
+          <w:ilvl w:val="2"/>
+          <w:numId w:val="1"/>
+        </w:numPr>
+        <w:spacing w:after="0" w:afterAutospacing="0" w:before="0" w:beforeAutospacing="0"/>
+        <w:ind w:left="2160" w:hanging="360"/>
+        <w:rPr>
+          <w:u w:val="none"/>
+        </w:rPr>
+      </w:pPr>
+      <w:r>
+        <w:rPr>
+          <w:rtl w:val="0"/>
+        </w:rPr>
+        <w:t xml:space="preserve">Delaware has weak regulation which we don’t want</w:t>
+      </w:r>
+    </w:p>
+    <w:p>
+      <w:pPr>
+        <w:numPr>
+          <w:ilvl w:val="3"/>
+          <w:numId w:val="1"/>
+        </w:numPr>
+        <w:spacing w:after="0" w:afterAutospacing="0" w:before="0" w:beforeAutospacing="0"/>
+        <w:ind w:left="2880" w:hanging="360"/>
+        <w:rPr>
+          <w:u w:val="none"/>
+        </w:rPr>
+      </w:pPr>
+      <w:r>
+        <w:rPr>
+          <w:rtl w:val="0"/>
+        </w:rPr>
+        <w:t xml:space="preserve">Regulation sets benchmarks and supervision, which will help us stay on top of things</w:t>
+      </w:r>
+    </w:p>
+    <w:p>
+      <w:pPr>
+        <w:numPr>
+          <w:ilvl w:val="0"/>
+          <w:numId w:val="1"/>
+        </w:numPr>
+        <w:spacing w:after="0" w:afterAutospacing="0" w:before="0" w:beforeAutospacing="0"/>
+        <w:ind w:left="720" w:hanging="360"/>
+        <w:rPr>
+          <w:u w:val="none"/>
+        </w:rPr>
+      </w:pPr>
+      <w:r>
+        <w:rPr>
+          <w:rtl w:val="0"/>
+        </w:rPr>
+        <w:t xml:space="preserve">Began review of Laure Haak’s comments on draft bylaws</w:t>
+      </w:r>
+    </w:p>
+    <w:p>
+      <w:pPr>
+        <w:numPr>
+          <w:ilvl w:val="0"/>
+          <w:numId w:val="1"/>
         </w:numPr>
         <w:spacing w:before="0" w:beforeAutospacing="0"/>
         <w:ind w:left="720" w:hanging="360"/>
@@ -150,7 +299,7 @@
         <w:rPr>
           <w:rtl w:val="0"/>
         </w:rPr>
-        <w:t xml:space="preserve">Next meeting will be Tuesday August 27 at 5pm Mountain Time (same zoom link)</w:t>
+        <w:t xml:space="preserve">Next meeting: next Tuesday at the same time</w:t>
       </w:r>
       <w:r>
         <w:rPr>
@@ -161,45 +310,39 @@
     <w:p>
       <w:pPr>
         <w:pStyle w:val="Heading1"/>
+        <w:rPr/>
+      </w:pPr>
+      <w:bookmarkStart w:colFirst="0" w:colLast="0" w:name="_xzkw1wstjw4l" w:id="3"/>
+      <w:bookmarkEnd w:id="3"/>
+      <w:r>
+        <w:rPr>
+          <w:rtl w:val="0"/>
+        </w:rPr>
+        <w:t xml:space="preserve">1 October </w:t>
+      </w:r>
+      <w:r>
+        <w:rPr>
+          <w:rtl w:val="0"/>
+        </w:rPr>
+        <w:t xml:space="preserve"> 2024 </w:t>
+      </w:r>
+      <w:r>
         <w:rPr>
           <w:b w:val="0"/>
-        </w:rPr>
-      </w:pPr>
-      <w:bookmarkStart w:colFirst="0" w:colLast="0" w:name="_u9f1nu48w4x6" w:id="4"/>
-      <w:bookmarkEnd w:id="4"/>
-      <w:r>
-        <w:rPr>
-          <w:rtl w:val="0"/>
-        </w:rPr>
-        <w:t xml:space="preserve">29 July 2024 </w:t>
-      </w:r>
-      <w:r>
-        <w:rPr>
-          <w:b w:val="0"/>
           <w:rtl w:val="0"/>
         </w:rPr>
         <w:t xml:space="preserve">/ 5:00 PM Mountain Time / 6:00 PM Central Time / </w:t>
       </w:r>
-      <w:commentRangeStart w:id="0"/>
-      <w:commentRangeStart w:id="1"/>
-      <w:r>
-        <w:rPr>
-          <w:rtl w:val="0"/>
-        </w:rPr>
-      </w:r>
-    </w:p>
-    <w:p>
-      <w:pPr>
-        <w:rPr/>
-      </w:pPr>
-      <w:commentRangeEnd w:id="0"/>
-      <w:r>
-        <w:commentReference w:id="0"/>
-      </w:r>
-      <w:commentRangeEnd w:id="1"/>
-      <w:r>
-        <w:commentReference w:id="1"/>
-      </w:r>
+      <w:r>
+        <w:rPr>
+          <w:rtl w:val="0"/>
+        </w:rPr>
+      </w:r>
+    </w:p>
+    <w:p>
+      <w:pPr>
+        <w:rPr/>
+      </w:pPr>
       <w:r>
         <w:rPr>
           <w:rtl w:val="0"/>
@@ -227,37 +370,37 @@
         <w:pStyle w:val="Heading1"/>
         <w:rPr/>
       </w:pPr>
-      <w:bookmarkStart w:colFirst="0" w:colLast="0" w:name="_gmpkrr81wkg4" w:id="5"/>
+      <w:bookmarkStart w:colFirst="0" w:colLast="0" w:name="_ngeno153yenf" w:id="4"/>
+      <w:bookmarkEnd w:id="4"/>
+      <w:r>
+        <w:rPr>
+          <w:rtl w:val="0"/>
+        </w:rPr>
+        <w:t xml:space="preserve">Attendees </w:t>
+      </w:r>
+    </w:p>
+    <w:p>
+      <w:pPr>
+        <w:rPr/>
+      </w:pPr>
+      <w:r>
+        <w:rPr>
+          <w:rtl w:val="0"/>
+        </w:rPr>
+        <w:t xml:space="preserve">Ruth Duerr, Rami Sahdjari, Jovita De Loatch, Elena Fujiwara, Carolyn Sealfon</w:t>
+      </w:r>
+    </w:p>
+    <w:p>
+      <w:pPr>
+        <w:pStyle w:val="Heading2"/>
+        <w:rPr/>
+      </w:pPr>
+      <w:bookmarkStart w:colFirst="0" w:colLast="0" w:name="_rwbftwrhuw19" w:id="5"/>
       <w:bookmarkEnd w:id="5"/>
       <w:r>
         <w:rPr>
           <w:rtl w:val="0"/>
         </w:rPr>
-        <w:t xml:space="preserve">Attendees </w:t>
-      </w:r>
-    </w:p>
-    <w:p>
-      <w:pPr>
-        <w:rPr/>
-      </w:pPr>
-      <w:r>
-        <w:rPr>
-          <w:rtl w:val="0"/>
-        </w:rPr>
-        <w:t xml:space="preserve">Ruth Duerr, Elena Fujiwara, Carolyn Sealfon, Rebecca Koskela, Jovita, atam (first 24 minutes), Rami Saydjari</w:t>
-      </w:r>
-    </w:p>
-    <w:p>
-      <w:pPr>
-        <w:pStyle w:val="Heading2"/>
-        <w:rPr/>
-      </w:pPr>
-      <w:bookmarkStart w:colFirst="0" w:colLast="0" w:name="_jvbu2cg3bqqx" w:id="6"/>
-      <w:bookmarkEnd w:id="6"/>
-      <w:r>
-        <w:rPr>
-          <w:rtl w:val="0"/>
-        </w:rPr>
         <w:t xml:space="preserve">Agenda:</w:t>
       </w:r>
     </w:p>
@@ -265,26 +408,249 @@
       <w:pPr>
         <w:numPr>
           <w:ilvl w:val="0"/>
-          <w:numId w:val="5"/>
+          <w:numId w:val="2"/>
         </w:numPr>
         <w:spacing w:after="0" w:afterAutospacing="0"/>
         <w:ind w:left="720" w:hanging="360"/>
         <w:rPr>
-          <w:u w:val="none"/>
-        </w:rPr>
-      </w:pPr>
-      <w:r>
-        <w:rPr>
-          <w:rtl w:val="0"/>
-        </w:rPr>
-        <w:t xml:space="preserve">Jovita - found wording for electronic voting from Robert’s rules - looking for simpler language</w:t>
+          <w:rFonts w:ascii="Lato" w:cs="Lato" w:eastAsia="Lato" w:hAnsi="Lato"/>
+          <w:b w:val="0"/>
+          <w:color w:val="666666"/>
+          <w:sz w:val="22"/>
+          <w:szCs w:val="22"/>
+        </w:rPr>
+      </w:pPr>
+      <w:r>
+        <w:rPr>
+          <w:rtl w:val="0"/>
+        </w:rPr>
+        <w:t xml:space="preserve">Jovita by-laws review summary</w:t>
+      </w:r>
+    </w:p>
+    <w:p>
+      <w:pPr>
+        <w:numPr>
+          <w:ilvl w:val="1"/>
+          <w:numId w:val="2"/>
+        </w:numPr>
+        <w:spacing w:after="0" w:afterAutospacing="0" w:before="0" w:beforeAutospacing="0"/>
+        <w:ind w:left="1440" w:hanging="360"/>
+        <w:rPr>
+          <w:u w:val="none"/>
+        </w:rPr>
+      </w:pPr>
+      <w:r>
+        <w:rPr>
+          <w:rtl w:val="0"/>
+        </w:rPr>
+        <w:t xml:space="preserve">Had one-hour meeting</w:t>
+      </w:r>
+    </w:p>
+    <w:p>
+      <w:pPr>
+        <w:numPr>
+          <w:ilvl w:val="1"/>
+          <w:numId w:val="2"/>
+        </w:numPr>
+        <w:spacing w:after="0" w:afterAutospacing="0" w:before="0" w:beforeAutospacing="0"/>
+        <w:ind w:left="1440" w:hanging="360"/>
+        <w:rPr>
+          <w:u w:val="none"/>
+        </w:rPr>
+      </w:pPr>
+      <w:r>
+        <w:rPr>
+          <w:rtl w:val="0"/>
+        </w:rPr>
+        <w:t xml:space="preserve">Answered all our questions, gave detailed template for whistleblower protection, requirements for nonprofits that grow large</w:t>
+      </w:r>
+    </w:p>
+    <w:p>
+      <w:pPr>
+        <w:numPr>
+          <w:ilvl w:val="1"/>
+          <w:numId w:val="2"/>
+        </w:numPr>
+        <w:spacing w:after="0" w:afterAutospacing="0" w:before="0" w:beforeAutospacing="0"/>
+        <w:ind w:left="1440" w:hanging="360"/>
+        <w:rPr>
+          <w:u w:val="none"/>
+        </w:rPr>
+      </w:pPr>
+      <w:r>
+        <w:rPr>
+          <w:rtl w:val="0"/>
+        </w:rPr>
+        <w:t xml:space="preserve">Reference for advocacy from group in Boulder</w:t>
+      </w:r>
+    </w:p>
+    <w:p>
+      <w:pPr>
+        <w:numPr>
+          <w:ilvl w:val="1"/>
+          <w:numId w:val="2"/>
+        </w:numPr>
+        <w:spacing w:after="0" w:afterAutospacing="0" w:before="0" w:beforeAutospacing="0"/>
+        <w:ind w:left="1440" w:hanging="360"/>
+        <w:rPr>
+          <w:u w:val="none"/>
+        </w:rPr>
+      </w:pPr>
+      <w:r>
+        <w:rPr>
+          <w:rtl w:val="0"/>
+        </w:rPr>
+        <w:t xml:space="preserve">Measuring lobbying activity</w:t>
+      </w:r>
+    </w:p>
+    <w:p>
+      <w:pPr>
+        <w:numPr>
+          <w:ilvl w:val="2"/>
+          <w:numId w:val="2"/>
+        </w:numPr>
+        <w:spacing w:after="0" w:afterAutospacing="0" w:before="0" w:beforeAutospacing="0"/>
+        <w:ind w:left="2160" w:hanging="360"/>
+        <w:rPr>
+          <w:u w:val="none"/>
+        </w:rPr>
+      </w:pPr>
+      <w:r>
+        <w:rPr>
+          <w:rtl w:val="0"/>
+        </w:rPr>
+        <w:t xml:space="preserve">Doing research on a particular bill, e.g. for a politician’s office, is not lobbying</w:t>
+      </w:r>
+    </w:p>
+    <w:p>
+      <w:pPr>
+        <w:numPr>
+          <w:ilvl w:val="2"/>
+          <w:numId w:val="2"/>
+        </w:numPr>
+        <w:spacing w:after="0" w:afterAutospacing="0" w:before="0" w:beforeAutospacing="0"/>
+        <w:ind w:left="2160" w:hanging="360"/>
+        <w:rPr>
+          <w:u w:val="none"/>
+        </w:rPr>
+      </w:pPr>
+      <w:r>
+        <w:rPr>
+          <w:rtl w:val="0"/>
+        </w:rPr>
+        <w:t xml:space="preserve">Endorsing a measure or a candidate is lobbying</w:t>
+      </w:r>
+    </w:p>
+    <w:p>
+      <w:pPr>
+        <w:numPr>
+          <w:ilvl w:val="1"/>
+          <w:numId w:val="2"/>
+        </w:numPr>
+        <w:spacing w:after="0" w:afterAutospacing="0" w:before="0" w:beforeAutospacing="0"/>
+        <w:ind w:left="1440" w:hanging="360"/>
+        <w:rPr>
+          <w:u w:val="none"/>
+        </w:rPr>
+      </w:pPr>
+      <w:r>
+        <w:rPr>
+          <w:rtl w:val="0"/>
+        </w:rPr>
+        <w:t xml:space="preserve">Choice of which state to host</w:t>
+      </w:r>
+    </w:p>
+    <w:p>
+      <w:pPr>
+        <w:numPr>
+          <w:ilvl w:val="2"/>
+          <w:numId w:val="2"/>
+        </w:numPr>
+        <w:spacing w:after="0" w:afterAutospacing="0" w:before="0" w:beforeAutospacing="0"/>
+        <w:ind w:left="2160" w:hanging="360"/>
+        <w:rPr>
+          <w:u w:val="none"/>
+        </w:rPr>
+      </w:pPr>
+      <w:r>
+        <w:rPr>
+          <w:rtl w:val="0"/>
+        </w:rPr>
+        <w:t xml:space="preserve">Can start new org with same name in another state</w:t>
+      </w:r>
+    </w:p>
+    <w:p>
+      <w:pPr>
+        <w:numPr>
+          <w:ilvl w:val="3"/>
+          <w:numId w:val="2"/>
+        </w:numPr>
+        <w:spacing w:after="0" w:afterAutospacing="0" w:before="0" w:beforeAutospacing="0"/>
+        <w:ind w:left="2880" w:hanging="360"/>
+        <w:rPr>
+          <w:u w:val="none"/>
+        </w:rPr>
+      </w:pPr>
+      <w:r>
+        <w:rPr>
+          <w:rtl w:val="0"/>
+        </w:rPr>
+        <w:t xml:space="preserve">Ruth did incorporate a Ronin in Colorado when she got a grant</w:t>
+      </w:r>
+    </w:p>
+    <w:p>
+      <w:pPr>
+        <w:numPr>
+          <w:ilvl w:val="2"/>
+          <w:numId w:val="2"/>
+        </w:numPr>
+        <w:spacing w:after="0" w:afterAutospacing="0" w:before="0" w:beforeAutospacing="0"/>
+        <w:ind w:left="2160" w:hanging="360"/>
+        <w:rPr>
+          <w:u w:val="none"/>
+        </w:rPr>
+      </w:pPr>
+      <w:r>
+        <w:rPr>
+          <w:rtl w:val="0"/>
+        </w:rPr>
+        <w:t xml:space="preserve">This group can help us incorporate etc.</w:t>
+      </w:r>
+    </w:p>
+    <w:p>
+      <w:pPr>
+        <w:numPr>
+          <w:ilvl w:val="1"/>
+          <w:numId w:val="2"/>
+        </w:numPr>
+        <w:spacing w:after="0" w:afterAutospacing="0" w:before="0" w:beforeAutospacing="0"/>
+        <w:ind w:left="1440" w:hanging="360"/>
+        <w:rPr>
+          <w:u w:val="none"/>
+        </w:rPr>
+      </w:pPr>
+      <w:hyperlink r:id="rId9">
+        <w:r>
+          <w:rPr>
+            <w:color w:val="1155cc"/>
+            <w:u w:val="single"/>
+            <w:rtl w:val="0"/>
+          </w:rPr>
+          <w:t xml:space="preserve">NONPROFIT INTEGRITY ACT OF 2004</w:t>
+        </w:r>
+      </w:hyperlink>
+      <w:r>
+        <w:rPr>
+          <w:rtl w:val="0"/>
+        </w:rPr>
+        <w:t xml:space="preserve"> </w:t>
       </w:r>
     </w:p>
     <w:p>
       <w:pPr>
         <w:numPr>
           <w:ilvl w:val="0"/>
-          <w:numId w:val="5"/>
+          <w:numId w:val="2"/>
         </w:numPr>
         <w:spacing w:after="0" w:afterAutospacing="0" w:before="0" w:beforeAutospacing="0"/>
         <w:ind w:left="720" w:hanging="360"/>
@@ -296,14 +662,33 @@
         <w:rPr>
           <w:rtl w:val="0"/>
         </w:rPr>
-        <w:t xml:space="preserve">Elena - help with bylaws from TapRoot </w:t>
+        <w:t xml:space="preserve">Is it time to invite Laure to review?</w:t>
+      </w:r>
+    </w:p>
+    <w:p>
+      <w:pPr>
+        <w:numPr>
+          <w:ilvl w:val="1"/>
+          <w:numId w:val="2"/>
+        </w:numPr>
+        <w:spacing w:after="0" w:afterAutospacing="0" w:before="0" w:beforeAutospacing="0"/>
+        <w:ind w:left="1440" w:hanging="360"/>
+        <w:rPr>
+          <w:u w:val="none"/>
+        </w:rPr>
+      </w:pPr>
+      <w:r>
+        <w:rPr>
+          <w:rtl w:val="0"/>
+        </w:rPr>
+        <w:t xml:space="preserve">Yes!</w:t>
       </w:r>
     </w:p>
     <w:p>
       <w:pPr>
         <w:numPr>
           <w:ilvl w:val="0"/>
-          <w:numId w:val="5"/>
+          <w:numId w:val="2"/>
         </w:numPr>
         <w:spacing w:after="0" w:afterAutospacing="0" w:before="0" w:beforeAutospacing="0"/>
         <w:ind w:left="720" w:hanging="360"/>
@@ -315,9 +700,751 @@
         <w:rPr>
           <w:rtl w:val="0"/>
         </w:rPr>
+        <w:t xml:space="preserve">Next steps</w:t>
+      </w:r>
+    </w:p>
+    <w:p>
+      <w:pPr>
+        <w:numPr>
+          <w:ilvl w:val="1"/>
+          <w:numId w:val="2"/>
+        </w:numPr>
+        <w:spacing w:after="0" w:afterAutospacing="0" w:before="0" w:beforeAutospacing="0"/>
+        <w:ind w:left="1440" w:hanging="360"/>
+        <w:rPr>
+          <w:u w:val="none"/>
+        </w:rPr>
+      </w:pPr>
+      <w:r>
+        <w:rPr>
+          <w:rtl w:val="0"/>
+        </w:rPr>
+        <w:t xml:space="preserve">Jovita will upload feedback and documents in </w:t>
+      </w:r>
+      <w:hyperlink r:id="rId10">
+        <w:r>
+          <w:rPr>
+            <w:color w:val="1155cc"/>
+            <w:u w:val="single"/>
+            <w:rtl w:val="0"/>
+          </w:rPr>
+          <w:t xml:space="preserve">shared folder</w:t>
+        </w:r>
+      </w:hyperlink>
+      <w:r>
+        <w:rPr>
+          <w:rtl w:val="0"/>
+        </w:rPr>
+      </w:r>
+    </w:p>
+    <w:p>
+      <w:pPr>
+        <w:numPr>
+          <w:ilvl w:val="2"/>
+          <w:numId w:val="2"/>
+        </w:numPr>
+        <w:spacing w:after="0" w:afterAutospacing="0" w:before="0" w:beforeAutospacing="0"/>
+        <w:ind w:left="2160" w:hanging="360"/>
+        <w:rPr>
+          <w:u w:val="none"/>
+        </w:rPr>
+      </w:pPr>
+      <w:r>
+        <w:rPr>
+          <w:rtl w:val="0"/>
+        </w:rPr>
+        <w:t xml:space="preserve">Look into difference in incorporating in California and Colorado</w:t>
+      </w:r>
+    </w:p>
+    <w:p>
+      <w:pPr>
+        <w:numPr>
+          <w:ilvl w:val="1"/>
+          <w:numId w:val="2"/>
+        </w:numPr>
+        <w:spacing w:after="0" w:afterAutospacing="0" w:before="0" w:beforeAutospacing="0"/>
+        <w:ind w:left="1440" w:hanging="360"/>
+        <w:rPr>
+          <w:u w:val="none"/>
+        </w:rPr>
+      </w:pPr>
+      <w:r>
+        <w:rPr>
+          <w:rtl w:val="0"/>
+        </w:rPr>
+        <w:t xml:space="preserve">Ruth will look into previous Colorado incorporation</w:t>
+      </w:r>
+    </w:p>
+    <w:p>
+      <w:pPr>
+        <w:numPr>
+          <w:ilvl w:val="2"/>
+          <w:numId w:val="2"/>
+        </w:numPr>
+        <w:spacing w:after="0" w:afterAutospacing="0" w:before="0" w:beforeAutospacing="0"/>
+        <w:ind w:left="2160" w:hanging="360"/>
+        <w:rPr>
+          <w:u w:val="none"/>
+        </w:rPr>
+      </w:pPr>
+      <w:r>
+        <w:rPr>
+          <w:rtl w:val="0"/>
+        </w:rPr>
+        <w:t xml:space="preserve">At least 4 other Ronin in Colorado, including Arika</w:t>
+      </w:r>
+    </w:p>
+    <w:p>
+      <w:pPr>
+        <w:numPr>
+          <w:ilvl w:val="1"/>
+          <w:numId w:val="2"/>
+        </w:numPr>
+        <w:spacing w:after="0" w:afterAutospacing="0" w:before="0" w:beforeAutospacing="0"/>
+        <w:ind w:left="1440" w:hanging="360"/>
+        <w:rPr>
+          <w:u w:val="none"/>
+        </w:rPr>
+      </w:pPr>
+      <w:r>
+        <w:rPr>
+          <w:rtl w:val="0"/>
+        </w:rPr>
+        <w:t xml:space="preserve">Ruth will ask Laure to review bylaws</w:t>
+      </w:r>
+    </w:p>
+    <w:p>
+      <w:pPr>
+        <w:numPr>
+          <w:ilvl w:val="1"/>
+          <w:numId w:val="2"/>
+        </w:numPr>
+        <w:spacing w:after="0" w:afterAutospacing="0" w:before="0" w:beforeAutospacing="0"/>
+        <w:ind w:left="1440" w:hanging="360"/>
+        <w:rPr>
+          <w:u w:val="none"/>
+        </w:rPr>
+      </w:pPr>
+      <w:r>
+        <w:rPr>
+          <w:rtl w:val="0"/>
+        </w:rPr>
+        <w:t xml:space="preserve">All of us: Review Rami’s draft survey and edit</w:t>
+      </w:r>
+    </w:p>
+    <w:p>
+      <w:pPr>
+        <w:numPr>
+          <w:ilvl w:val="2"/>
+          <w:numId w:val="2"/>
+        </w:numPr>
+        <w:spacing w:after="0" w:afterAutospacing="0" w:before="0" w:beforeAutospacing="0"/>
+        <w:ind w:left="2160" w:hanging="360"/>
+        <w:rPr>
+          <w:u w:val="none"/>
+        </w:rPr>
+      </w:pPr>
+      <w:r>
+        <w:rPr>
+          <w:rtl w:val="0"/>
+        </w:rPr>
+        <w:t xml:space="preserve">After survey is ready, </w:t>
+      </w:r>
+      <w:commentRangeStart w:id="0"/>
+      <w:r>
+        <w:rPr>
+          <w:rtl w:val="0"/>
+        </w:rPr>
+        <w:t xml:space="preserve">ask Keith to distribut</w:t>
+      </w:r>
+      <w:commentRangeEnd w:id="0"/>
+      <w:r>
+        <w:commentReference w:id="0"/>
+      </w:r>
+      <w:r>
+        <w:rPr>
+          <w:rtl w:val="0"/>
+        </w:rPr>
+        <w:t xml:space="preserve">e to all Ronin-related channels</w:t>
+      </w:r>
+    </w:p>
+    <w:p>
+      <w:pPr>
+        <w:numPr>
+          <w:ilvl w:val="2"/>
+          <w:numId w:val="2"/>
+        </w:numPr>
+        <w:spacing w:after="0" w:afterAutospacing="0" w:before="0" w:beforeAutospacing="0"/>
+        <w:ind w:left="2160" w:hanging="360"/>
+        <w:rPr>
+          <w:u w:val="none"/>
+        </w:rPr>
+      </w:pPr>
+      <w:r>
+        <w:rPr>
+          <w:rtl w:val="0"/>
+        </w:rPr>
+        <w:t xml:space="preserve">Include question: don’t have time to answer this now, but interested in the future</w:t>
+      </w:r>
+    </w:p>
+    <w:p>
+      <w:pPr>
+        <w:numPr>
+          <w:ilvl w:val="1"/>
+          <w:numId w:val="2"/>
+        </w:numPr>
+        <w:spacing w:after="0" w:afterAutospacing="0" w:before="0" w:beforeAutospacing="0"/>
+        <w:ind w:left="1440" w:hanging="360"/>
+        <w:rPr>
+          <w:u w:val="none"/>
+        </w:rPr>
+      </w:pPr>
+      <w:r>
+        <w:rPr>
+          <w:rtl w:val="0"/>
+        </w:rPr>
+        <w:t xml:space="preserve">Start drafting policies</w:t>
+      </w:r>
+    </w:p>
+    <w:p>
+      <w:pPr>
+        <w:numPr>
+          <w:ilvl w:val="2"/>
+          <w:numId w:val="2"/>
+        </w:numPr>
+        <w:spacing w:after="0" w:afterAutospacing="0" w:before="0" w:beforeAutospacing="0"/>
+        <w:ind w:left="2160" w:hanging="360"/>
+        <w:rPr>
+          <w:u w:val="none"/>
+        </w:rPr>
+      </w:pPr>
+      <w:r>
+        <w:rPr>
+          <w:rtl w:val="0"/>
+        </w:rPr>
+        <w:t xml:space="preserve">Later on: Put bylaws and policies on GitHub, like ESIP</w:t>
+      </w:r>
+    </w:p>
+    <w:p>
+      <w:pPr>
+        <w:numPr>
+          <w:ilvl w:val="2"/>
+          <w:numId w:val="2"/>
+        </w:numPr>
+        <w:spacing w:after="0" w:afterAutospacing="0" w:before="0" w:beforeAutospacing="0"/>
+        <w:ind w:left="2160" w:hanging="360"/>
+        <w:rPr>
+          <w:u w:val="none"/>
+        </w:rPr>
+      </w:pPr>
+      <w:r>
+        <w:rPr>
+          <w:rtl w:val="0"/>
+        </w:rPr>
+        <w:t xml:space="preserve">Jovita: DEI, HR and Whistleblower policy</w:t>
+      </w:r>
+    </w:p>
+    <w:p>
+      <w:pPr>
+        <w:numPr>
+          <w:ilvl w:val="2"/>
+          <w:numId w:val="2"/>
+        </w:numPr>
+        <w:spacing w:after="0" w:afterAutospacing="0" w:before="0" w:beforeAutospacing="0"/>
+        <w:ind w:left="2160" w:hanging="360"/>
+        <w:rPr>
+          <w:u w:val="none"/>
+        </w:rPr>
+      </w:pPr>
+      <w:r>
+        <w:rPr>
+          <w:rtl w:val="0"/>
+        </w:rPr>
+        <w:t xml:space="preserve">Rami: IT policy</w:t>
+      </w:r>
+    </w:p>
+    <w:p>
+      <w:pPr>
+        <w:numPr>
+          <w:ilvl w:val="1"/>
+          <w:numId w:val="2"/>
+        </w:numPr>
+        <w:spacing w:before="0" w:beforeAutospacing="0"/>
+        <w:ind w:left="1440" w:hanging="360"/>
+        <w:rPr>
+          <w:u w:val="none"/>
+        </w:rPr>
+      </w:pPr>
+      <w:r>
+        <w:rPr>
+          <w:rtl w:val="0"/>
+        </w:rPr>
+        <w:t xml:space="preserve">Next meeting: Monday Oct. 14, 2024 - same time, same zoom link</w:t>
+      </w:r>
+      <w:r>
+        <w:rPr>
+          <w:rtl w:val="0"/>
+        </w:rPr>
+      </w:r>
+    </w:p>
+    <w:p>
+      <w:pPr>
+        <w:pStyle w:val="Heading1"/>
+        <w:rPr/>
+      </w:pPr>
+      <w:bookmarkStart w:colFirst="0" w:colLast="0" w:name="_nnvmrhdc068g" w:id="6"/>
+      <w:bookmarkEnd w:id="6"/>
+      <w:r>
+        <w:rPr>
+          <w:rtl w:val="0"/>
+        </w:rPr>
+      </w:r>
+    </w:p>
+    <w:p>
+      <w:pPr>
+        <w:pStyle w:val="Heading1"/>
+        <w:rPr/>
+      </w:pPr>
+      <w:bookmarkStart w:colFirst="0" w:colLast="0" w:name="_x3fa8n54pddy" w:id="7"/>
+      <w:bookmarkEnd w:id="7"/>
+      <w:r>
+        <w:rPr>
+          <w:rtl w:val="0"/>
+        </w:rPr>
+        <w:t xml:space="preserve">12 September 2024 </w:t>
+      </w:r>
+      <w:r>
+        <w:rPr>
+          <w:b w:val="0"/>
+          <w:rtl w:val="0"/>
+        </w:rPr>
+        <w:t xml:space="preserve">/ 5:00 PM Mountain Time / 6:00 PM Central Time / </w:t>
+      </w:r>
+      <w:r>
+        <w:rPr>
+          <w:rtl w:val="0"/>
+        </w:rPr>
+      </w:r>
+    </w:p>
+    <w:p>
+      <w:pPr>
+        <w:rPr/>
+      </w:pPr>
+      <w:r>
+        <w:rPr>
+          <w:rtl w:val="0"/>
+        </w:rPr>
+        <w:t xml:space="preserve">Zoom link: </w:t>
+      </w:r>
+      <w:hyperlink r:id="rId11">
+        <w:r>
+          <w:rPr>
+            <w:color w:val="1155cc"/>
+            <w:u w:val="single"/>
+            <w:rtl w:val="0"/>
+          </w:rPr>
+          <w:t xml:space="preserve">https://cuboulder.zoom.us/j/99539717727</w:t>
+        </w:r>
+      </w:hyperlink>
+      <w:r>
+        <w:rPr>
+          <w:rtl w:val="0"/>
+        </w:rPr>
+      </w:r>
+    </w:p>
+    <w:p>
+      <w:pPr>
+        <w:pStyle w:val="Heading1"/>
+        <w:rPr/>
+      </w:pPr>
+      <w:bookmarkStart w:colFirst="0" w:colLast="0" w:name="_i4n8w3vc46jv" w:id="8"/>
+      <w:bookmarkEnd w:id="8"/>
+      <w:r>
+        <w:rPr>
+          <w:rtl w:val="0"/>
+        </w:rPr>
+        <w:t xml:space="preserve">Attendees </w:t>
+      </w:r>
+    </w:p>
+    <w:p>
+      <w:pPr>
+        <w:rPr/>
+      </w:pPr>
+      <w:r>
+        <w:rPr>
+          <w:rtl w:val="0"/>
+        </w:rPr>
+        <w:t xml:space="preserve">Ruth Duerr, Rami Sahdjari, Jovita De Loatch, Elena Fujiwara, Carolyn Sealfon</w:t>
+      </w:r>
+    </w:p>
+    <w:p>
+      <w:pPr>
+        <w:pStyle w:val="Heading2"/>
+        <w:rPr/>
+      </w:pPr>
+      <w:bookmarkStart w:colFirst="0" w:colLast="0" w:name="_18f70lda6f5m" w:id="9"/>
+      <w:bookmarkEnd w:id="9"/>
+      <w:r>
+        <w:rPr>
+          <w:rtl w:val="0"/>
+        </w:rPr>
+        <w:t xml:space="preserve">Agenda:</w:t>
+      </w:r>
+    </w:p>
+    <w:p>
+      <w:pPr>
+        <w:numPr>
+          <w:ilvl w:val="0"/>
+          <w:numId w:val="2"/>
+        </w:numPr>
+        <w:spacing w:after="0" w:afterAutospacing="0"/>
+        <w:ind w:left="720" w:hanging="360"/>
+      </w:pPr>
+      <w:r>
+        <w:rPr>
+          <w:rtl w:val="0"/>
+        </w:rPr>
+        <w:t xml:space="preserve">Jovita and by-laws review</w:t>
+      </w:r>
+    </w:p>
+    <w:p>
+      <w:pPr>
+        <w:numPr>
+          <w:ilvl w:val="1"/>
+          <w:numId w:val="2"/>
+        </w:numPr>
+        <w:spacing w:after="0" w:afterAutospacing="0" w:before="0" w:beforeAutospacing="0"/>
+        <w:ind w:left="1440" w:hanging="360"/>
+        <w:rPr>
+          <w:u w:val="none"/>
+        </w:rPr>
+      </w:pPr>
+      <w:r>
+        <w:rPr>
+          <w:rtl w:val="0"/>
+        </w:rPr>
+        <w:t xml:space="preserve">Sept. 27 10am PT meeting with clinic to review bylaws</w:t>
+      </w:r>
+    </w:p>
+    <w:p>
+      <w:pPr>
+        <w:numPr>
+          <w:ilvl w:val="1"/>
+          <w:numId w:val="2"/>
+        </w:numPr>
+        <w:spacing w:after="0" w:afterAutospacing="0" w:before="0" w:beforeAutospacing="0"/>
+        <w:ind w:left="1440" w:hanging="360"/>
+        <w:rPr>
+          <w:u w:val="none"/>
+        </w:rPr>
+      </w:pPr>
+      <w:r>
+        <w:rPr>
+          <w:rtl w:val="0"/>
+        </w:rPr>
+        <w:t xml:space="preserve">Share any questions with Jovita so she can ask them</w:t>
+      </w:r>
+    </w:p>
+    <w:p>
+      <w:pPr>
+        <w:numPr>
+          <w:ilvl w:val="2"/>
+          <w:numId w:val="2"/>
+        </w:numPr>
+        <w:spacing w:after="0" w:afterAutospacing="0" w:before="0" w:beforeAutospacing="0"/>
+        <w:ind w:left="2160" w:hanging="360"/>
+        <w:rPr>
+          <w:u w:val="none"/>
+        </w:rPr>
+      </w:pPr>
+      <w:r>
+        <w:rPr>
+          <w:rtl w:val="0"/>
+        </w:rPr>
+        <w:t xml:space="preserve">Should this be a resurrection of the old Ronin or a new institute? What would legally make sense?</w:t>
+      </w:r>
+    </w:p>
+    <w:p>
+      <w:pPr>
+        <w:numPr>
+          <w:ilvl w:val="2"/>
+          <w:numId w:val="2"/>
+        </w:numPr>
+        <w:spacing w:after="0" w:afterAutospacing="0" w:before="0" w:beforeAutospacing="0"/>
+        <w:ind w:left="2160" w:hanging="360"/>
+        <w:rPr>
+          <w:u w:val="none"/>
+        </w:rPr>
+      </w:pPr>
+      <w:r>
+        <w:rPr>
+          <w:rtl w:val="0"/>
+        </w:rPr>
+        <w:t xml:space="preserve">Can a “principal office” be virtual?</w:t>
+      </w:r>
+    </w:p>
+    <w:p>
+      <w:pPr>
+        <w:numPr>
+          <w:ilvl w:val="2"/>
+          <w:numId w:val="2"/>
+        </w:numPr>
+        <w:spacing w:after="0" w:afterAutospacing="0" w:before="0" w:beforeAutospacing="0"/>
+        <w:ind w:left="2160" w:hanging="360"/>
+        <w:rPr>
+          <w:u w:val="none"/>
+        </w:rPr>
+      </w:pPr>
+      <w:r>
+        <w:rPr>
+          <w:rtl w:val="0"/>
+        </w:rPr>
+      </w:r>
+    </w:p>
+    <w:p>
+      <w:pPr>
+        <w:numPr>
+          <w:ilvl w:val="0"/>
+          <w:numId w:val="2"/>
+        </w:numPr>
+        <w:spacing w:after="0" w:afterAutospacing="0" w:before="0" w:beforeAutospacing="0"/>
+        <w:ind w:left="720" w:hanging="360"/>
+        <w:rPr>
+          <w:u w:val="none"/>
+        </w:rPr>
+      </w:pPr>
+      <w:r>
+        <w:rPr>
+          <w:rtl w:val="0"/>
+        </w:rPr>
+        <w:t xml:space="preserve">Founding values of Ronin: </w:t>
+      </w:r>
+      <w:hyperlink r:id="rId12">
+        <w:r>
+          <w:rPr>
+            <w:color w:val="1155cc"/>
+            <w:u w:val="single"/>
+            <w:rtl w:val="0"/>
+          </w:rPr>
+          <w:t xml:space="preserve">https://web.archive.org/web/20240406225508/https://ronininstitute.org/founding-values/</w:t>
+        </w:r>
+      </w:hyperlink>
+      <w:r>
+        <w:rPr>
+          <w:rtl w:val="0"/>
+        </w:rPr>
+        <w:t xml:space="preserve"> </w:t>
+      </w:r>
+    </w:p>
+    <w:p>
+      <w:pPr>
+        <w:numPr>
+          <w:ilvl w:val="0"/>
+          <w:numId w:val="2"/>
+        </w:numPr>
+        <w:spacing w:before="0" w:beforeAutospacing="0"/>
+        <w:ind w:left="720" w:hanging="360"/>
+        <w:rPr>
+          <w:u w:val="none"/>
+        </w:rPr>
+      </w:pPr>
+      <w:r>
+        <w:rPr>
+          <w:rtl w:val="0"/>
+        </w:rPr>
+        <w:t xml:space="preserve">Invite Laure to look at bylaws after lawyer reviews them</w:t>
+      </w:r>
+    </w:p>
+    <w:p>
+      <w:pPr>
+        <w:rPr/>
+      </w:pPr>
+      <w:r>
+        <w:rPr>
+          <w:rtl w:val="0"/>
+        </w:rPr>
+      </w:r>
+    </w:p>
+    <w:p>
+      <w:pPr>
+        <w:pStyle w:val="Heading1"/>
+        <w:rPr/>
+      </w:pPr>
+      <w:bookmarkStart w:colFirst="0" w:colLast="0" w:name="_lqieulbn1le6" w:id="10"/>
+      <w:bookmarkEnd w:id="10"/>
+      <w:r>
+        <w:rPr>
+          <w:rtl w:val="0"/>
+        </w:rPr>
+        <w:t xml:space="preserve">3 September 2024 </w:t>
+      </w:r>
+      <w:r>
+        <w:rPr>
+          <w:b w:val="0"/>
+          <w:rtl w:val="0"/>
+        </w:rPr>
+        <w:t xml:space="preserve">/ 5:00 PM Mountain Time / 6:00 PM Central Time / </w:t>
+      </w:r>
+      <w:r>
+        <w:rPr>
+          <w:rtl w:val="0"/>
+        </w:rPr>
+      </w:r>
+    </w:p>
+    <w:p>
+      <w:pPr>
+        <w:rPr/>
+      </w:pPr>
+      <w:r>
+        <w:rPr>
+          <w:rtl w:val="0"/>
+        </w:rPr>
+        <w:t xml:space="preserve">Zoom link: </w:t>
+      </w:r>
+      <w:hyperlink r:id="rId13">
+        <w:r>
+          <w:rPr>
+            <w:color w:val="1155cc"/>
+            <w:u w:val="single"/>
+            <w:rtl w:val="0"/>
+          </w:rPr>
+          <w:t xml:space="preserve">https://cuboulder.zoom.us/j/99539717727</w:t>
+        </w:r>
+      </w:hyperlink>
+      <w:r>
+        <w:rPr>
+          <w:rtl w:val="0"/>
+        </w:rPr>
+      </w:r>
+    </w:p>
+    <w:p>
+      <w:pPr>
+        <w:pStyle w:val="Heading1"/>
+        <w:rPr/>
+      </w:pPr>
+      <w:bookmarkStart w:colFirst="0" w:colLast="0" w:name="_ql27pu86rdiy" w:id="11"/>
+      <w:bookmarkEnd w:id="11"/>
+      <w:r>
+        <w:rPr>
+          <w:rtl w:val="0"/>
+        </w:rPr>
+        <w:t xml:space="preserve">Attendees </w:t>
+      </w:r>
+    </w:p>
+    <w:p>
+      <w:pPr>
+        <w:rPr/>
+      </w:pPr>
+      <w:r>
+        <w:rPr>
+          <w:rtl w:val="0"/>
+        </w:rPr>
+        <w:t xml:space="preserve">Ruth Duerr, Rami Sahdjari, Jovita De Loatch, Elena Fujiwara, Carolyn Sealfon, Nick Jackson</w:t>
+      </w:r>
+    </w:p>
+    <w:p>
+      <w:pPr>
+        <w:pStyle w:val="Heading2"/>
+        <w:rPr/>
+      </w:pPr>
+      <w:bookmarkStart w:colFirst="0" w:colLast="0" w:name="_yram21cx346h" w:id="12"/>
+      <w:bookmarkEnd w:id="12"/>
+      <w:r>
+        <w:rPr>
+          <w:rtl w:val="0"/>
+        </w:rPr>
+        <w:t xml:space="preserve">Agenda:</w:t>
+      </w:r>
+    </w:p>
+    <w:p>
+      <w:pPr>
+        <w:numPr>
+          <w:ilvl w:val="0"/>
+          <w:numId w:val="2"/>
+        </w:numPr>
+        <w:spacing w:after="0" w:afterAutospacing="0"/>
+        <w:ind w:left="720" w:hanging="360"/>
+        <w:rPr>
+          <w:u w:val="none"/>
+        </w:rPr>
+      </w:pPr>
+      <w:r>
+        <w:rPr>
+          <w:rtl w:val="0"/>
+        </w:rPr>
+        <w:t xml:space="preserve">Jovita and by-laws review</w:t>
+      </w:r>
+    </w:p>
+    <w:p>
+      <w:pPr>
+        <w:numPr>
+          <w:ilvl w:val="1"/>
+          <w:numId w:val="2"/>
+        </w:numPr>
+        <w:spacing w:after="0" w:afterAutospacing="0" w:before="0" w:beforeAutospacing="0"/>
+        <w:ind w:left="1440" w:hanging="360"/>
+        <w:rPr>
+          <w:u w:val="none"/>
+        </w:rPr>
+      </w:pPr>
+      <w:r>
+        <w:rPr>
+          <w:rtl w:val="0"/>
+        </w:rPr>
+        <w:t xml:space="preserve">Conflicts coach available in San Francisco - what is happening with Allen and his lawyer</w:t>
+      </w:r>
+    </w:p>
+    <w:p>
+      <w:pPr>
+        <w:numPr>
+          <w:ilvl w:val="1"/>
+          <w:numId w:val="2"/>
+        </w:numPr>
+        <w:spacing w:after="0" w:afterAutospacing="0" w:before="0" w:beforeAutospacing="0"/>
+        <w:ind w:left="1440" w:hanging="360"/>
+        <w:rPr>
+          <w:u w:val="none"/>
+        </w:rPr>
+      </w:pPr>
+      <w:r>
+        <w:rPr>
+          <w:rtl w:val="0"/>
+        </w:rPr>
+        <w:t xml:space="preserve">By-laws review likely in 3rd week of September</w:t>
+      </w:r>
+    </w:p>
+    <w:p>
+      <w:pPr>
+        <w:numPr>
+          <w:ilvl w:val="0"/>
+          <w:numId w:val="2"/>
+        </w:numPr>
+        <w:spacing w:after="0" w:afterAutospacing="0" w:before="0" w:beforeAutospacing="0"/>
+        <w:ind w:left="720" w:hanging="360"/>
+      </w:pPr>
+      <w:r>
+        <w:rPr>
+          <w:rtl w:val="0"/>
+        </w:rPr>
+        <w:t xml:space="preserve">Question about what the legal group is doing with what they want to  </w:t>
+      </w:r>
+    </w:p>
+    <w:p>
+      <w:pPr>
+        <w:numPr>
+          <w:ilvl w:val="0"/>
+          <w:numId w:val="2"/>
+        </w:numPr>
+        <w:spacing w:after="0" w:afterAutospacing="0" w:before="0" w:beforeAutospacing="0"/>
+        <w:ind w:left="720" w:hanging="360"/>
+      </w:pPr>
+      <w:r>
+        <w:rPr>
+          <w:rtl w:val="0"/>
+        </w:rPr>
         <w:t xml:space="preserve">Discuss </w:t>
       </w:r>
-      <w:hyperlink r:id="rId9">
+      <w:hyperlink r:id="rId14">
         <w:r>
           <w:rPr>
             <w:color w:val="1155cc"/>
@@ -331,7 +1458,301 @@
         <w:rPr>
           <w:rtl w:val="0"/>
         </w:rPr>
-        <w:t xml:space="preserve"> - Several comments on the sections reviewed in July had come in.  Those comments were dealt with today.  There are several bits in Articles III and IV where text from ESIP or other organizations needs to be folded in - the text is there, modifications have been discussed, but integration hasn’t yet occurred.  </w:t>
+        <w:t xml:space="preserve"> </w:t>
+      </w:r>
+    </w:p>
+    <w:p>
+      <w:pPr>
+        <w:numPr>
+          <w:ilvl w:val="1"/>
+          <w:numId w:val="2"/>
+        </w:numPr>
+        <w:spacing w:after="0" w:afterAutospacing="0" w:before="0" w:beforeAutospacing="0"/>
+        <w:ind w:left="1440" w:hanging="360"/>
+        <w:rPr>
+          <w:u w:val="none"/>
+        </w:rPr>
+      </w:pPr>
+      <w:r>
+        <w:rPr>
+          <w:rtl w:val="0"/>
+        </w:rPr>
+        <w:t xml:space="preserve">Each sign up for a section</w:t>
+      </w:r>
+    </w:p>
+    <w:p>
+      <w:pPr>
+        <w:numPr>
+          <w:ilvl w:val="2"/>
+          <w:numId w:val="2"/>
+        </w:numPr>
+        <w:spacing w:after="0" w:afterAutospacing="0" w:before="0" w:beforeAutospacing="0"/>
+        <w:ind w:left="2160" w:hanging="360"/>
+        <w:rPr>
+          <w:u w:val="none"/>
+        </w:rPr>
+      </w:pPr>
+      <w:r>
+        <w:rPr>
+          <w:rtl w:val="0"/>
+        </w:rPr>
+        <w:t xml:space="preserve">Carolyn: Article 12 &amp; 15</w:t>
+      </w:r>
+    </w:p>
+    <w:p>
+      <w:pPr>
+        <w:numPr>
+          <w:ilvl w:val="1"/>
+          <w:numId w:val="2"/>
+        </w:numPr>
+        <w:spacing w:after="0" w:afterAutospacing="0" w:before="0" w:beforeAutospacing="0"/>
+        <w:ind w:left="1440" w:hanging="360"/>
+        <w:rPr>
+          <w:u w:val="none"/>
+        </w:rPr>
+      </w:pPr>
+      <w:r>
+        <w:rPr>
+          <w:rtl w:val="0"/>
+        </w:rPr>
+        <w:t xml:space="preserve">Consider: How could a board who is overwhelmed mis-apply these rules?</w:t>
+      </w:r>
+    </w:p>
+    <w:p>
+      <w:pPr>
+        <w:numPr>
+          <w:ilvl w:val="1"/>
+          <w:numId w:val="2"/>
+        </w:numPr>
+        <w:spacing w:after="0" w:afterAutospacing="0" w:before="0" w:beforeAutospacing="0"/>
+        <w:ind w:left="1440" w:hanging="360"/>
+        <w:rPr>
+          <w:u w:val="none"/>
+        </w:rPr>
+      </w:pPr>
+      <w:r>
+        <w:rPr>
+          <w:rtl w:val="0"/>
+        </w:rPr>
+        <w:t xml:space="preserve">Perhaps ask Jon where documents for procedures for grants are (or look for these documents)</w:t>
+      </w:r>
+    </w:p>
+    <w:p>
+      <w:pPr>
+        <w:numPr>
+          <w:ilvl w:val="2"/>
+          <w:numId w:val="2"/>
+        </w:numPr>
+        <w:spacing w:after="0" w:afterAutospacing="0" w:before="0" w:beforeAutospacing="0"/>
+        <w:ind w:left="2160" w:hanging="360"/>
+        <w:rPr>
+          <w:u w:val="none"/>
+        </w:rPr>
+      </w:pPr>
+      <w:r>
+        <w:rPr>
+          <w:rtl w:val="0"/>
+        </w:rPr>
+        <w:t xml:space="preserve">The Audit called for the creation of a number of procedures to be documented regarding:</w:t>
+      </w:r>
+    </w:p>
+    <w:p>
+      <w:pPr>
+        <w:numPr>
+          <w:ilvl w:val="3"/>
+          <w:numId w:val="2"/>
+        </w:numPr>
+        <w:spacing w:after="0" w:afterAutospacing="0" w:before="0" w:beforeAutospacing="0"/>
+        <w:ind w:left="2880" w:hanging="360"/>
+      </w:pPr>
+      <w:r>
+        <w:rPr>
+          <w:rtl w:val="0"/>
+        </w:rPr>
+        <w:t xml:space="preserve">Accounting and financial reporting.</w:t>
+      </w:r>
+    </w:p>
+    <w:p>
+      <w:pPr>
+        <w:numPr>
+          <w:ilvl w:val="3"/>
+          <w:numId w:val="2"/>
+        </w:numPr>
+        <w:spacing w:after="0" w:afterAutospacing="0" w:before="0" w:beforeAutospacing="0"/>
+        <w:ind w:left="2880" w:hanging="360"/>
+      </w:pPr>
+      <w:r>
+        <w:rPr>
+          <w:rtl w:val="0"/>
+        </w:rPr>
+        <w:t xml:space="preserve">Human resources/personnel</w:t>
+      </w:r>
+    </w:p>
+    <w:p>
+      <w:pPr>
+        <w:numPr>
+          <w:ilvl w:val="3"/>
+          <w:numId w:val="2"/>
+        </w:numPr>
+        <w:spacing w:after="0" w:afterAutospacing="0" w:before="0" w:beforeAutospacing="0"/>
+        <w:ind w:left="2880" w:hanging="360"/>
+      </w:pPr>
+      <w:r>
+        <w:rPr>
+          <w:rtl w:val="0"/>
+        </w:rPr>
+        <w:t xml:space="preserve">Procurement/purchasing, including the use of credit cards.</w:t>
+      </w:r>
+    </w:p>
+    <w:p>
+      <w:pPr>
+        <w:numPr>
+          <w:ilvl w:val="3"/>
+          <w:numId w:val="2"/>
+        </w:numPr>
+        <w:spacing w:after="0" w:afterAutospacing="0" w:before="0" w:beforeAutospacing="0"/>
+        <w:ind w:left="2880" w:hanging="360"/>
+      </w:pPr>
+      <w:r>
+        <w:rPr>
+          <w:rtl w:val="0"/>
+        </w:rPr>
+        <w:t xml:space="preserve">Grants management.</w:t>
+      </w:r>
+    </w:p>
+    <w:p>
+      <w:pPr>
+        <w:numPr>
+          <w:ilvl w:val="3"/>
+          <w:numId w:val="2"/>
+        </w:numPr>
+        <w:spacing w:after="0" w:afterAutospacing="0" w:before="0" w:beforeAutospacing="0"/>
+        <w:ind w:left="2880" w:hanging="360"/>
+      </w:pPr>
+      <w:r>
+        <w:rPr>
+          <w:rtl w:val="0"/>
+        </w:rPr>
+        <w:t xml:space="preserve">Information Technology (IT), including backup and disaster recovery, user set-up and termination, physical and logical security, and cybersecurity </w:t>
+      </w:r>
+    </w:p>
+    <w:p>
+      <w:pPr>
+        <w:numPr>
+          <w:ilvl w:val="2"/>
+          <w:numId w:val="2"/>
+        </w:numPr>
+        <w:spacing w:before="0" w:beforeAutospacing="0"/>
+        <w:ind w:left="2160" w:hanging="360"/>
+        <w:rPr>
+          <w:u w:val="none"/>
+        </w:rPr>
+      </w:pPr>
+      <w:hyperlink r:id="rId15">
+        <w:r>
+          <w:rPr>
+            <w:color w:val="1155cc"/>
+            <w:u w:val="single"/>
+            <w:rtl w:val="0"/>
+          </w:rPr>
+          <w:t xml:space="preserve">Audit link on Pro Publica</w:t>
+        </w:r>
+      </w:hyperlink>
+      <w:r>
+        <w:rPr>
+          <w:rtl w:val="0"/>
+        </w:rPr>
+      </w:r>
+    </w:p>
+    <w:p>
+      <w:pPr>
+        <w:pStyle w:val="Heading1"/>
+        <w:rPr/>
+      </w:pPr>
+      <w:bookmarkStart w:colFirst="0" w:colLast="0" w:name="_jyf28d919pna" w:id="13"/>
+      <w:bookmarkEnd w:id="13"/>
+      <w:r>
+        <w:rPr>
+          <w:rtl w:val="0"/>
+        </w:rPr>
+        <w:t xml:space="preserve">27 August 2024 </w:t>
+      </w:r>
+      <w:r>
+        <w:rPr>
+          <w:b w:val="0"/>
+          <w:rtl w:val="0"/>
+        </w:rPr>
+        <w:t xml:space="preserve">/ 5:00 PM Mountain Time / 6:00 PM Central Time / </w:t>
+      </w:r>
+      <w:r>
+        <w:rPr>
+          <w:rtl w:val="0"/>
+        </w:rPr>
+      </w:r>
+    </w:p>
+    <w:p>
+      <w:pPr>
+        <w:rPr/>
+      </w:pPr>
+      <w:r>
+        <w:rPr>
+          <w:rtl w:val="0"/>
+        </w:rPr>
+        <w:t xml:space="preserve">Zoom link: </w:t>
+      </w:r>
+      <w:hyperlink r:id="rId16">
+        <w:r>
+          <w:rPr>
+            <w:color w:val="1155cc"/>
+            <w:u w:val="single"/>
+            <w:rtl w:val="0"/>
+          </w:rPr>
+          <w:t xml:space="preserve">https://cuboulder.zoom.us/j/99539717727</w:t>
+        </w:r>
+      </w:hyperlink>
+      <w:r>
+        <w:rPr>
+          <w:rtl w:val="0"/>
+        </w:rPr>
+      </w:r>
+    </w:p>
+    <w:p>
+      <w:pPr>
+        <w:pStyle w:val="Heading1"/>
+        <w:rPr/>
+      </w:pPr>
+      <w:bookmarkStart w:colFirst="0" w:colLast="0" w:name="_hftkrpd02qeq" w:id="14"/>
+      <w:bookmarkEnd w:id="14"/>
+      <w:r>
+        <w:rPr>
+          <w:rtl w:val="0"/>
+        </w:rPr>
+        <w:t xml:space="preserve">Attendees </w:t>
+      </w:r>
+    </w:p>
+    <w:p>
+      <w:pPr>
+        <w:rPr/>
+      </w:pPr>
+      <w:r>
+        <w:rPr>
+          <w:rtl w:val="0"/>
+        </w:rPr>
+        <w:t xml:space="preserve">Ruth Duerr, Rami Sahdjari, Jovit De Loatch, Elena Fujiwara, Veso</w:t>
+      </w:r>
+    </w:p>
+    <w:p>
+      <w:pPr>
+        <w:pStyle w:val="Heading2"/>
+        <w:rPr/>
+      </w:pPr>
+      <w:bookmarkStart w:colFirst="0" w:colLast="0" w:name="_5difc69s88gj" w:id="15"/>
+      <w:bookmarkEnd w:id="15"/>
+      <w:r>
+        <w:rPr>
+          <w:rtl w:val="0"/>
+        </w:rPr>
+        <w:t xml:space="preserve">Agenda:</w:t>
       </w:r>
     </w:p>
     <w:p>
@@ -340,17 +1761,147 @@
           <w:ilvl w:val="0"/>
           <w:numId w:val="5"/>
         </w:numPr>
-        <w:spacing w:after="0" w:afterAutospacing="0" w:before="0" w:beforeAutospacing="0"/>
+        <w:spacing w:after="0" w:afterAutospacing="0"/>
         <w:ind w:left="720" w:hanging="360"/>
-        <w:rPr>
-          <w:u w:val="none"/>
-        </w:rPr>
-      </w:pPr>
-      <w:r>
-        <w:rPr>
-          <w:rtl w:val="0"/>
-        </w:rPr>
-        <w:t xml:space="preserve">Homework for next time - Consider what Board structure, etc.  is needed (President, Secretary, Treasurer, 3-yr terms, etc.) and how that would work.  Come up with wording to match and propose in document comments.</w:t>
+      </w:pPr>
+      <w:r>
+        <w:rPr>
+          <w:rtl w:val="0"/>
+        </w:rPr>
+        <w:t xml:space="preserve">Jovita and Taproot - possible projects Taproot have done in the past:</w:t>
+      </w:r>
+    </w:p>
+    <w:p>
+      <w:pPr>
+        <w:numPr>
+          <w:ilvl w:val="1"/>
+          <w:numId w:val="5"/>
+        </w:numPr>
+        <w:spacing w:after="0" w:afterAutospacing="0" w:before="0" w:beforeAutospacing="0"/>
+        <w:ind w:left="1440" w:hanging="360"/>
+        <w:rPr>
+          <w:u w:val="none"/>
+        </w:rPr>
+      </w:pPr>
+      <w:r>
+        <w:rPr>
+          <w:rtl w:val="0"/>
+        </w:rPr>
+        <w:t xml:space="preserve">Mission and vision statement crafting - would add social impact</w:t>
+      </w:r>
+    </w:p>
+    <w:p>
+      <w:pPr>
+        <w:numPr>
+          <w:ilvl w:val="1"/>
+          <w:numId w:val="5"/>
+        </w:numPr>
+        <w:spacing w:after="0" w:afterAutospacing="0" w:before="0" w:beforeAutospacing="0"/>
+        <w:ind w:left="1440" w:hanging="360"/>
+        <w:rPr>
+          <w:u w:val="none"/>
+        </w:rPr>
+      </w:pPr>
+      <w:r>
+        <w:rPr>
+          <w:rtl w:val="0"/>
+        </w:rPr>
+        <w:t xml:space="preserve">Help to strengthen financial management </w:t>
+      </w:r>
+    </w:p>
+    <w:p>
+      <w:pPr>
+        <w:numPr>
+          <w:ilvl w:val="1"/>
+          <w:numId w:val="5"/>
+        </w:numPr>
+        <w:spacing w:after="0" w:afterAutospacing="0" w:before="0" w:beforeAutospacing="0"/>
+        <w:ind w:left="1440" w:hanging="360"/>
+        <w:rPr>
+          <w:u w:val="none"/>
+        </w:rPr>
+      </w:pPr>
+      <w:r>
+        <w:rPr>
+          <w:rtl w:val="0"/>
+        </w:rPr>
+        <w:t xml:space="preserve">Seek to develop or improve organizational chart - staff vs officers, etc.</w:t>
+      </w:r>
+    </w:p>
+    <w:p>
+      <w:pPr>
+        <w:numPr>
+          <w:ilvl w:val="1"/>
+          <w:numId w:val="5"/>
+        </w:numPr>
+        <w:spacing w:after="0" w:afterAutospacing="0" w:before="0" w:beforeAutospacing="0"/>
+        <w:ind w:left="1440" w:hanging="360"/>
+        <w:rPr>
+          <w:u w:val="none"/>
+        </w:rPr>
+      </w:pPr>
+      <w:r>
+        <w:rPr>
+          <w:rtl w:val="0"/>
+        </w:rPr>
+        <w:t xml:space="preserve">Conduct a comprehensive HR assessment </w:t>
+      </w:r>
+    </w:p>
+    <w:p>
+      <w:pPr>
+        <w:numPr>
+          <w:ilvl w:val="1"/>
+          <w:numId w:val="5"/>
+        </w:numPr>
+        <w:spacing w:after="0" w:afterAutospacing="0" w:before="0" w:beforeAutospacing="0"/>
+        <w:ind w:left="1440" w:hanging="360"/>
+        <w:rPr>
+          <w:u w:val="none"/>
+        </w:rPr>
+      </w:pPr>
+      <w:r>
+        <w:rPr>
+          <w:rtl w:val="0"/>
+        </w:rPr>
+        <w:t xml:space="preserve">Can help with recruiting</w:t>
+      </w:r>
+    </w:p>
+    <w:p>
+      <w:pPr>
+        <w:numPr>
+          <w:ilvl w:val="1"/>
+          <w:numId w:val="5"/>
+        </w:numPr>
+        <w:spacing w:after="0" w:afterAutospacing="0" w:before="0" w:beforeAutospacing="0"/>
+        <w:ind w:left="1440" w:hanging="360"/>
+        <w:rPr>
+          <w:u w:val="none"/>
+        </w:rPr>
+      </w:pPr>
+      <w:r>
+        <w:rPr>
+          <w:rtl w:val="0"/>
+        </w:rPr>
+        <w:t xml:space="preserve">Identification of stakeholders - who is our audience and who might fund us</w:t>
+      </w:r>
+    </w:p>
+    <w:p>
+      <w:pPr>
+        <w:numPr>
+          <w:ilvl w:val="1"/>
+          <w:numId w:val="5"/>
+        </w:numPr>
+        <w:spacing w:after="0" w:afterAutospacing="0" w:before="0" w:beforeAutospacing="0"/>
+        <w:ind w:left="1440" w:hanging="360"/>
+        <w:rPr>
+          <w:u w:val="none"/>
+        </w:rPr>
+      </w:pPr>
+      <w:r>
+        <w:rPr>
+          <w:rtl w:val="0"/>
+        </w:rPr>
+        <w:t xml:space="preserve">Can set up bookkeeping systems and software</w:t>
       </w:r>
     </w:p>
     <w:p>
@@ -359,8 +1910,394 @@
           <w:ilvl w:val="0"/>
           <w:numId w:val="5"/>
         </w:numPr>
+        <w:spacing w:after="0" w:afterAutospacing="0" w:before="0" w:beforeAutospacing="0"/>
+        <w:ind w:left="720" w:hanging="360"/>
+      </w:pPr>
+      <w:r>
+        <w:rPr>
+          <w:rtl w:val="0"/>
+        </w:rPr>
+        <w:t xml:space="preserve">Discuss </w:t>
+      </w:r>
+      <w:hyperlink r:id="rId17">
+        <w:r>
+          <w:rPr>
+            <w:color w:val="1155cc"/>
+            <w:u w:val="single"/>
+            <w:rtl w:val="0"/>
+          </w:rPr>
+          <w:t xml:space="preserve">draft revisions</w:t>
+        </w:r>
+      </w:hyperlink>
+      <w:r>
+        <w:rPr>
+          <w:rtl w:val="0"/>
+        </w:rPr>
+        <w:t xml:space="preserve"> - Started working on language for the roles of board members.  Ruth - will draft language about a Ronin annual report and what the president, treasurer, and secretary provide for it.  Will also work on role of treasurer/treasurer-elect.</w:t>
+      </w:r>
+    </w:p>
+    <w:p>
+      <w:pPr>
+        <w:numPr>
+          <w:ilvl w:val="0"/>
+          <w:numId w:val="5"/>
+        </w:numPr>
         <w:spacing w:before="0" w:beforeAutospacing="0"/>
         <w:ind w:left="720" w:hanging="360"/>
+      </w:pPr>
+      <w:r>
+        <w:rPr>
+          <w:rtl w:val="0"/>
+        </w:rPr>
+        <w:t xml:space="preserve">Next meeting will be Tuesday Sept. 3 at 5pm Mountain Time (same zoom link)</w:t>
+      </w:r>
+    </w:p>
+    <w:p>
+      <w:pPr>
+        <w:pStyle w:val="Heading1"/>
+        <w:rPr/>
+      </w:pPr>
+      <w:bookmarkStart w:colFirst="0" w:colLast="0" w:name="_sdx4zo92kfdn" w:id="16"/>
+      <w:bookmarkEnd w:id="16"/>
+      <w:r>
+        <w:rPr>
+          <w:rtl w:val="0"/>
+        </w:rPr>
+        <w:t xml:space="preserve">19 August 2024 </w:t>
+      </w:r>
+      <w:r>
+        <w:rPr>
+          <w:b w:val="0"/>
+          <w:rtl w:val="0"/>
+        </w:rPr>
+        <w:t xml:space="preserve">/ 5:00 PM Mountain Time / 6:00 PM Central Time / </w:t>
+      </w:r>
+      <w:r>
+        <w:rPr>
+          <w:rtl w:val="0"/>
+        </w:rPr>
+      </w:r>
+    </w:p>
+    <w:p>
+      <w:pPr>
+        <w:pStyle w:val="Heading1"/>
+        <w:rPr/>
+      </w:pPr>
+      <w:bookmarkStart w:colFirst="0" w:colLast="0" w:name="_u8m2rmrgmn31" w:id="17"/>
+      <w:bookmarkEnd w:id="17"/>
+      <w:r>
+        <w:rPr>
+          <w:rtl w:val="0"/>
+        </w:rPr>
+        <w:t xml:space="preserve">Attendees </w:t>
+      </w:r>
+    </w:p>
+    <w:p>
+      <w:pPr>
+        <w:rPr/>
+      </w:pPr>
+      <w:r>
+        <w:rPr>
+          <w:rtl w:val="0"/>
+        </w:rPr>
+        <w:t xml:space="preserve">Ruth Duerr, Elena Fujiwara, Carolyn Sealfon, Rami Saydjari, Jovita, </w:t>
+      </w:r>
+    </w:p>
+    <w:p>
+      <w:pPr>
+        <w:pStyle w:val="Heading2"/>
+        <w:rPr/>
+      </w:pPr>
+      <w:bookmarkStart w:colFirst="0" w:colLast="0" w:name="_bejda6ajcj84" w:id="18"/>
+      <w:bookmarkEnd w:id="18"/>
+      <w:r>
+        <w:rPr>
+          <w:rtl w:val="0"/>
+        </w:rPr>
+        <w:t xml:space="preserve">Agenda:</w:t>
+      </w:r>
+    </w:p>
+    <w:p>
+      <w:pPr>
+        <w:numPr>
+          <w:ilvl w:val="0"/>
+          <w:numId w:val="5"/>
+        </w:numPr>
+        <w:spacing w:after="0" w:afterAutospacing="0"/>
+        <w:ind w:left="720" w:hanging="360"/>
+        <w:rPr>
+          <w:u w:val="none"/>
+        </w:rPr>
+      </w:pPr>
+      <w:r>
+        <w:rPr>
+          <w:rtl w:val="0"/>
+        </w:rPr>
+        <w:t xml:space="preserve">Elena - taproot status; would like review of her proposal to the taproot folks - will send a draft out to the list at some point and will place it in our google drive</w:t>
+      </w:r>
+    </w:p>
+    <w:p>
+      <w:pPr>
+        <w:numPr>
+          <w:ilvl w:val="0"/>
+          <w:numId w:val="5"/>
+        </w:numPr>
+        <w:spacing w:after="0" w:afterAutospacing="0" w:before="0" w:beforeAutospacing="0"/>
+        <w:ind w:left="720" w:hanging="360"/>
+        <w:rPr>
+          <w:u w:val="none"/>
+        </w:rPr>
+      </w:pPr>
+      <w:r>
+        <w:rPr>
+          <w:rtl w:val="0"/>
+        </w:rPr>
+        <w:t xml:space="preserve">Discuss </w:t>
+      </w:r>
+      <w:hyperlink r:id="rId18">
+        <w:r>
+          <w:rPr>
+            <w:color w:val="1155cc"/>
+            <w:u w:val="single"/>
+            <w:rtl w:val="0"/>
+          </w:rPr>
+          <w:t xml:space="preserve">draft revisions</w:t>
+        </w:r>
+      </w:hyperlink>
+      <w:r>
+        <w:rPr>
+          <w:rtl w:val="0"/>
+        </w:rPr>
+        <w:t xml:space="preserve"> - we added a new section V for affiliates who can afford either the time or money to become a voting member; but who wish to be affiliated (use the name, have email, contribute to forums, etc.).  We also start discussing the composition of the Board and how that might eventually end up changing over time as Ronin grows and starts having significant revenue.</w:t>
+      </w:r>
+    </w:p>
+    <w:p>
+      <w:pPr>
+        <w:numPr>
+          <w:ilvl w:val="0"/>
+          <w:numId w:val="5"/>
+        </w:numPr>
+        <w:spacing w:before="0" w:beforeAutospacing="0"/>
+        <w:ind w:left="720" w:hanging="360"/>
+        <w:rPr>
+          <w:u w:val="none"/>
+        </w:rPr>
+      </w:pPr>
+      <w:r>
+        <w:rPr>
+          <w:rtl w:val="0"/>
+        </w:rPr>
+        <w:t xml:space="preserve">Next meeting will be Tuesday August 27 at 5pm Mountain Time (same zoom link)</w:t>
+      </w:r>
+      <w:r>
+        <w:rPr>
+          <w:rtl w:val="0"/>
+        </w:rPr>
+      </w:r>
+    </w:p>
+    <w:p>
+      <w:pPr>
+        <w:pStyle w:val="Heading1"/>
+        <w:rPr>
+          <w:b w:val="0"/>
+        </w:rPr>
+      </w:pPr>
+      <w:bookmarkStart w:colFirst="0" w:colLast="0" w:name="_u9f1nu48w4x6" w:id="19"/>
+      <w:bookmarkEnd w:id="19"/>
+      <w:r>
+        <w:rPr>
+          <w:rtl w:val="0"/>
+        </w:rPr>
+        <w:t xml:space="preserve">29 July 2024 </w:t>
+      </w:r>
+      <w:r>
+        <w:rPr>
+          <w:b w:val="0"/>
+          <w:rtl w:val="0"/>
+        </w:rPr>
+        <w:t xml:space="preserve">/ 5:00 PM Mountain Time / 6:00 PM Central Time / </w:t>
+      </w:r>
+      <w:commentRangeStart w:id="1"/>
+      <w:commentRangeStart w:id="2"/>
+      <w:r>
+        <w:rPr>
+          <w:rtl w:val="0"/>
+        </w:rPr>
+      </w:r>
+    </w:p>
+    <w:p>
+      <w:pPr>
+        <w:rPr/>
+      </w:pPr>
+      <w:commentRangeEnd w:id="1"/>
+      <w:r>
+        <w:commentReference w:id="1"/>
+      </w:r>
+      <w:commentRangeEnd w:id="2"/>
+      <w:r>
+        <w:commentReference w:id="2"/>
+      </w:r>
+      <w:r>
+        <w:rPr>
+          <w:rtl w:val="0"/>
+        </w:rPr>
+        <w:t xml:space="preserve">Zoom link: </w:t>
+      </w:r>
+      <w:hyperlink r:id="rId19">
+        <w:r>
+          <w:rPr>
+            <w:color w:val="1155cc"/>
+            <w:u w:val="single"/>
+            <w:rtl w:val="0"/>
+          </w:rPr>
+          <w:t xml:space="preserve">https://cuboulder.zoom.us/j/99539717727</w:t>
+        </w:r>
+      </w:hyperlink>
+      <w:r>
+        <w:rPr>
+          <w:rtl w:val="0"/>
+        </w:rPr>
+      </w:r>
+    </w:p>
+    <w:p>
+      <w:pPr>
+        <w:pStyle w:val="Heading1"/>
+        <w:rPr/>
+      </w:pPr>
+      <w:bookmarkStart w:colFirst="0" w:colLast="0" w:name="_gmpkrr81wkg4" w:id="20"/>
+      <w:bookmarkEnd w:id="20"/>
+      <w:r>
+        <w:rPr>
+          <w:rtl w:val="0"/>
+        </w:rPr>
+        <w:t xml:space="preserve">Attendees </w:t>
+      </w:r>
+    </w:p>
+    <w:p>
+      <w:pPr>
+        <w:rPr/>
+      </w:pPr>
+      <w:r>
+        <w:rPr>
+          <w:rtl w:val="0"/>
+        </w:rPr>
+        <w:t xml:space="preserve">Ruth Duerr, Elena Fujiwara, Carolyn Sealfon, Rebecca Koskela, Jovita, atam (first 24 minutes), Rami Saydjari</w:t>
+      </w:r>
+    </w:p>
+    <w:p>
+      <w:pPr>
+        <w:pStyle w:val="Heading2"/>
+        <w:rPr/>
+      </w:pPr>
+      <w:bookmarkStart w:colFirst="0" w:colLast="0" w:name="_jvbu2cg3bqqx" w:id="21"/>
+      <w:bookmarkEnd w:id="21"/>
+      <w:r>
+        <w:rPr>
+          <w:rtl w:val="0"/>
+        </w:rPr>
+        <w:t xml:space="preserve">Agenda:</w:t>
+      </w:r>
+    </w:p>
+    <w:p>
+      <w:pPr>
+        <w:numPr>
+          <w:ilvl w:val="0"/>
+          <w:numId w:val="7"/>
+        </w:numPr>
+        <w:spacing w:after="0" w:afterAutospacing="0"/>
+        <w:ind w:left="720" w:hanging="360"/>
+        <w:rPr>
+          <w:u w:val="none"/>
+        </w:rPr>
+      </w:pPr>
+      <w:r>
+        <w:rPr>
+          <w:rtl w:val="0"/>
+        </w:rPr>
+        <w:t xml:space="preserve">Jovita - found wording for electronic voting from Robert’s rules - looking for simpler language</w:t>
+      </w:r>
+    </w:p>
+    <w:p>
+      <w:pPr>
+        <w:numPr>
+          <w:ilvl w:val="0"/>
+          <w:numId w:val="7"/>
+        </w:numPr>
+        <w:spacing w:after="0" w:afterAutospacing="0" w:before="0" w:beforeAutospacing="0"/>
+        <w:ind w:left="720" w:hanging="360"/>
+        <w:rPr>
+          <w:u w:val="none"/>
+        </w:rPr>
+      </w:pPr>
+      <w:r>
+        <w:rPr>
+          <w:rtl w:val="0"/>
+        </w:rPr>
+        <w:t xml:space="preserve">Elena - help with bylaws from TapRoot </w:t>
+      </w:r>
+    </w:p>
+    <w:p>
+      <w:pPr>
+        <w:numPr>
+          <w:ilvl w:val="0"/>
+          <w:numId w:val="7"/>
+        </w:numPr>
+        <w:spacing w:after="0" w:afterAutospacing="0" w:before="0" w:beforeAutospacing="0"/>
+        <w:ind w:left="720" w:hanging="360"/>
+        <w:rPr>
+          <w:u w:val="none"/>
+        </w:rPr>
+      </w:pPr>
+      <w:r>
+        <w:rPr>
+          <w:rtl w:val="0"/>
+        </w:rPr>
+        <w:t xml:space="preserve">Discuss </w:t>
+      </w:r>
+      <w:hyperlink r:id="rId20">
+        <w:r>
+          <w:rPr>
+            <w:color w:val="1155cc"/>
+            <w:u w:val="single"/>
+            <w:rtl w:val="0"/>
+          </w:rPr>
+          <w:t xml:space="preserve">draft revisions</w:t>
+        </w:r>
+      </w:hyperlink>
+      <w:r>
+        <w:rPr>
+          <w:rtl w:val="0"/>
+        </w:rPr>
+        <w:t xml:space="preserve"> - Several comments on the sections reviewed in July had come in.  Those comments were dealt with today.  There are several bits in Articles III and IV where text from ESIP or other organizations needs to be folded in - the text is there, modifications have been discussed, but integration hasn’t yet occurred.  </w:t>
+      </w:r>
+    </w:p>
+    <w:p>
+      <w:pPr>
+        <w:numPr>
+          <w:ilvl w:val="0"/>
+          <w:numId w:val="7"/>
+        </w:numPr>
+        <w:spacing w:after="0" w:afterAutospacing="0" w:before="0" w:beforeAutospacing="0"/>
+        <w:ind w:left="720" w:hanging="360"/>
+        <w:rPr>
+          <w:u w:val="none"/>
+        </w:rPr>
+      </w:pPr>
+      <w:r>
+        <w:rPr>
+          <w:rtl w:val="0"/>
+        </w:rPr>
+        <w:t xml:space="preserve">Homework for next time - Consider what Board structure, etc.  is needed (President, Secretary, Treasurer, 3-yr terms, etc.) and how that would work.  Come up with wording to match and propose in document comments.</w:t>
+      </w:r>
+    </w:p>
+    <w:p>
+      <w:pPr>
+        <w:numPr>
+          <w:ilvl w:val="0"/>
+          <w:numId w:val="7"/>
+        </w:numPr>
+        <w:spacing w:before="0" w:beforeAutospacing="0"/>
+        <w:ind w:left="720" w:hanging="360"/>
         <w:rPr>
           <w:u w:val="none"/>
         </w:rPr>
@@ -379,8 +2316,8 @@
           <w:b w:val="0"/>
         </w:rPr>
       </w:pPr>
-      <w:bookmarkStart w:colFirst="0" w:colLast="0" w:name="_6r2kojo721ju" w:id="7"/>
-      <w:bookmarkEnd w:id="7"/>
+      <w:bookmarkStart w:colFirst="0" w:colLast="0" w:name="_6r2kojo721ju" w:id="22"/>
+      <w:bookmarkEnd w:id="22"/>
       <w:r>
         <w:rPr>
           <w:rtl w:val="0"/>
@@ -412,7 +2349,7 @@
         </w:rPr>
         <w:t xml:space="preserve">Zoom link: </w:t>
       </w:r>
-      <w:hyperlink r:id="rId10">
+      <w:hyperlink r:id="rId21">
         <w:r>
           <w:rPr>
             <w:rFonts w:ascii="Roboto" w:cs="Roboto" w:eastAsia="Roboto" w:hAnsi="Roboto"/>
@@ -448,8 +2385,8 @@
         <w:pStyle w:val="Heading1"/>
         <w:rPr/>
       </w:pPr>
-      <w:bookmarkStart w:colFirst="0" w:colLast="0" w:name="_pc2ofg3vk7wc" w:id="8"/>
-      <w:bookmarkEnd w:id="8"/>
+      <w:bookmarkStart w:colFirst="0" w:colLast="0" w:name="_pc2ofg3vk7wc" w:id="23"/>
+      <w:bookmarkEnd w:id="23"/>
       <w:r>
         <w:rPr>
           <w:rtl w:val="0"/>
@@ -473,8 +2410,8 @@
         <w:pStyle w:val="Heading2"/>
         <w:rPr/>
       </w:pPr>
-      <w:bookmarkStart w:colFirst="0" w:colLast="0" w:name="_h3gwwyhjbn27" w:id="9"/>
-      <w:bookmarkEnd w:id="9"/>
+      <w:bookmarkStart w:colFirst="0" w:colLast="0" w:name="_h3gwwyhjbn27" w:id="24"/>
+      <w:bookmarkEnd w:id="24"/>
       <w:r>
         <w:rPr>
           <w:rtl w:val="0"/>
@@ -492,7 +2429,7 @@
         </w:rPr>
         <w:t xml:space="preserve">Discuss </w:t>
       </w:r>
-      <w:hyperlink r:id="rId11">
+      <w:hyperlink r:id="rId22">
         <w:r>
           <w:rPr>
             <w:color w:val="1155cc"/>
@@ -543,8 +2480,8 @@
           <w:b w:val="0"/>
         </w:rPr>
       </w:pPr>
-      <w:bookmarkStart w:colFirst="0" w:colLast="0" w:name="_6a2tngxls52a" w:id="10"/>
-      <w:bookmarkEnd w:id="10"/>
+      <w:bookmarkStart w:colFirst="0" w:colLast="0" w:name="_6a2tngxls52a" w:id="25"/>
+      <w:bookmarkEnd w:id="25"/>
       <w:r>
         <w:rPr>
           <w:rtl w:val="0"/>
@@ -574,7 +2511,7 @@
       <w:pPr>
         <w:rPr/>
       </w:pPr>
-      <w:hyperlink r:id="rId12">
+      <w:hyperlink r:id="rId23">
         <w:r>
           <w:rPr>
             <w:color w:val="1155cc"/>
@@ -614,8 +2551,8 @@
         <w:pStyle w:val="Heading1"/>
         <w:rPr/>
       </w:pPr>
-      <w:bookmarkStart w:colFirst="0" w:colLast="0" w:name="_6ux7ontlch2j" w:id="11"/>
-      <w:bookmarkEnd w:id="11"/>
+      <w:bookmarkStart w:colFirst="0" w:colLast="0" w:name="_6ux7ontlch2j" w:id="26"/>
+      <w:bookmarkEnd w:id="26"/>
       <w:r>
         <w:rPr>
           <w:rtl w:val="0"/>
@@ -639,8 +2576,8 @@
         <w:pStyle w:val="Heading2"/>
         <w:rPr/>
       </w:pPr>
-      <w:bookmarkStart w:colFirst="0" w:colLast="0" w:name="_fuxclil9h82q" w:id="12"/>
-      <w:bookmarkEnd w:id="12"/>
+      <w:bookmarkStart w:colFirst="0" w:colLast="0" w:name="_fuxclil9h82q" w:id="27"/>
+      <w:bookmarkEnd w:id="27"/>
       <w:r>
         <w:rPr>
           <w:rtl w:val="0"/>
@@ -652,7 +2589,7 @@
       <w:pPr>
         <w:numPr>
           <w:ilvl w:val="0"/>
-          <w:numId w:val="4"/>
+          <w:numId w:val="6"/>
         </w:numPr>
         <w:ind w:left="720" w:right="-30" w:hanging="360"/>
       </w:pPr>
@@ -667,7 +2604,7 @@
       <w:pPr>
         <w:numPr>
           <w:ilvl w:val="0"/>
-          <w:numId w:val="4"/>
+          <w:numId w:val="6"/>
         </w:numPr>
         <w:ind w:left="720" w:right="-30" w:hanging="360"/>
         <w:rPr>
@@ -711,7 +2648,7 @@
       <w:pPr>
         <w:numPr>
           <w:ilvl w:val="0"/>
-          <w:numId w:val="4"/>
+          <w:numId w:val="6"/>
         </w:numPr>
         <w:ind w:left="720" w:right="-30" w:hanging="360"/>
       </w:pPr>
@@ -726,7 +2663,7 @@
       <w:pPr>
         <w:numPr>
           <w:ilvl w:val="1"/>
-          <w:numId w:val="4"/>
+          <w:numId w:val="6"/>
         </w:numPr>
         <w:ind w:left="1440" w:right="-30" w:hanging="360"/>
       </w:pPr>
@@ -741,7 +2678,7 @@
       <w:pPr>
         <w:numPr>
           <w:ilvl w:val="2"/>
-          <w:numId w:val="4"/>
+          <w:numId w:val="6"/>
         </w:numPr>
         <w:ind w:left="2160" w:right="-30" w:hanging="360"/>
       </w:pPr>
@@ -756,7 +2693,7 @@
       <w:pPr>
         <w:numPr>
           <w:ilvl w:val="2"/>
-          <w:numId w:val="4"/>
+          <w:numId w:val="6"/>
         </w:numPr>
         <w:ind w:left="2160" w:right="-30" w:hanging="360"/>
       </w:pPr>
@@ -771,7 +2708,7 @@
       <w:pPr>
         <w:numPr>
           <w:ilvl w:val="2"/>
-          <w:numId w:val="4"/>
+          <w:numId w:val="6"/>
         </w:numPr>
         <w:ind w:left="2160" w:right="-30" w:hanging="360"/>
       </w:pPr>
@@ -799,7 +2736,7 @@
       <w:pPr>
         <w:numPr>
           <w:ilvl w:val="2"/>
-          <w:numId w:val="4"/>
+          <w:numId w:val="6"/>
         </w:numPr>
         <w:ind w:left="2160" w:right="-30" w:hanging="360"/>
       </w:pPr>
@@ -814,7 +2751,7 @@
       <w:pPr>
         <w:numPr>
           <w:ilvl w:val="2"/>
-          <w:numId w:val="4"/>
+          <w:numId w:val="6"/>
         </w:numPr>
         <w:ind w:left="2160" w:right="-30" w:hanging="360"/>
       </w:pPr>
@@ -829,7 +2766,7 @@
       <w:pPr>
         <w:numPr>
           <w:ilvl w:val="1"/>
-          <w:numId w:val="4"/>
+          <w:numId w:val="6"/>
         </w:numPr>
         <w:ind w:left="1440" w:right="-30" w:hanging="360"/>
       </w:pPr>
@@ -844,7 +2781,7 @@
       <w:pPr>
         <w:numPr>
           <w:ilvl w:val="2"/>
-          <w:numId w:val="4"/>
+          <w:numId w:val="6"/>
         </w:numPr>
         <w:ind w:left="2160" w:right="-30" w:hanging="360"/>
       </w:pPr>
@@ -859,7 +2796,7 @@
       <w:pPr>
         <w:numPr>
           <w:ilvl w:val="2"/>
-          <w:numId w:val="4"/>
+          <w:numId w:val="6"/>
         </w:numPr>
         <w:ind w:left="2160" w:right="-30" w:hanging="360"/>
       </w:pPr>
@@ -874,7 +2811,7 @@
       <w:pPr>
         <w:numPr>
           <w:ilvl w:val="2"/>
-          <w:numId w:val="4"/>
+          <w:numId w:val="6"/>
         </w:numPr>
         <w:ind w:left="2160" w:right="-30" w:hanging="360"/>
       </w:pPr>
@@ -889,7 +2826,7 @@
       <w:pPr>
         <w:numPr>
           <w:ilvl w:val="2"/>
-          <w:numId w:val="4"/>
+          <w:numId w:val="6"/>
         </w:numPr>
         <w:ind w:left="2160" w:right="-30" w:hanging="360"/>
       </w:pPr>
@@ -899,7 +2836,7 @@
         </w:rPr>
         <w:t xml:space="preserve">Google Docs + Github + Software Heritage Library = tracking/version Google Docs with archive on </w:t>
       </w:r>
-      <w:hyperlink r:id="rId13">
+      <w:hyperlink r:id="rId24">
         <w:r>
           <w:rPr>
             <w:color w:val="1155cc"/>
@@ -920,7 +2857,7 @@
       <w:pPr>
         <w:numPr>
           <w:ilvl w:val="2"/>
-          <w:numId w:val="4"/>
+          <w:numId w:val="6"/>
         </w:numPr>
         <w:ind w:left="2160" w:right="-30" w:hanging="360"/>
         <w:rPr>
@@ -938,7 +2875,7 @@
       <w:pPr>
         <w:numPr>
           <w:ilvl w:val="1"/>
-          <w:numId w:val="4"/>
+          <w:numId w:val="6"/>
         </w:numPr>
         <w:ind w:left="1440" w:right="-30" w:hanging="360"/>
         <w:rPr>
@@ -956,7 +2893,7 @@
       <w:pPr>
         <w:numPr>
           <w:ilvl w:val="1"/>
-          <w:numId w:val="4"/>
+          <w:numId w:val="6"/>
         </w:numPr>
         <w:ind w:left="1440" w:right="-30" w:hanging="360"/>
         <w:rPr>
@@ -974,7 +2911,7 @@
       <w:pPr>
         <w:numPr>
           <w:ilvl w:val="0"/>
-          <w:numId w:val="4"/>
+          <w:numId w:val="6"/>
         </w:numPr>
         <w:ind w:left="720" w:right="-30" w:hanging="360"/>
       </w:pPr>
@@ -984,7 +2921,7 @@
         </w:rPr>
         <w:t xml:space="preserve">What do other relevant by-laws look like (everyone volunteers to investigate one on the </w:t>
       </w:r>
-      <w:hyperlink r:id="rId14">
+      <w:hyperlink r:id="rId25">
         <w:r>
           <w:rPr>
             <w:color w:val="1155cc"/>
@@ -1005,7 +2942,7 @@
       <w:pPr>
         <w:numPr>
           <w:ilvl w:val="1"/>
-          <w:numId w:val="4"/>
+          <w:numId w:val="6"/>
         </w:numPr>
         <w:ind w:left="1440" w:right="-30" w:hanging="360"/>
       </w:pPr>
@@ -1020,7 +2957,7 @@
       <w:pPr>
         <w:numPr>
           <w:ilvl w:val="1"/>
-          <w:numId w:val="4"/>
+          <w:numId w:val="6"/>
         </w:numPr>
         <w:ind w:left="1440" w:right="-30" w:hanging="360"/>
       </w:pPr>
@@ -1035,7 +2972,7 @@
       <w:pPr>
         <w:numPr>
           <w:ilvl w:val="1"/>
-          <w:numId w:val="4"/>
+          <w:numId w:val="6"/>
         </w:numPr>
         <w:ind w:left="1440" w:right="-30" w:hanging="360"/>
         <w:rPr>
@@ -1053,7 +2990,7 @@
       <w:pPr>
         <w:numPr>
           <w:ilvl w:val="2"/>
-          <w:numId w:val="4"/>
+          <w:numId w:val="6"/>
         </w:numPr>
         <w:ind w:left="2160" w:right="-30" w:hanging="360"/>
         <w:rPr>
@@ -1071,7 +3008,7 @@
       <w:pPr>
         <w:numPr>
           <w:ilvl w:val="2"/>
-          <w:numId w:val="4"/>
+          <w:numId w:val="6"/>
         </w:numPr>
         <w:ind w:left="2160" w:right="-30" w:hanging="360"/>
         <w:rPr>
@@ -1089,7 +3026,7 @@
       <w:pPr>
         <w:numPr>
           <w:ilvl w:val="2"/>
-          <w:numId w:val="4"/>
+          <w:numId w:val="6"/>
         </w:numPr>
         <w:ind w:left="2160" w:right="-30" w:hanging="360"/>
         <w:rPr>
@@ -1107,7 +3044,7 @@
       <w:pPr>
         <w:numPr>
           <w:ilvl w:val="2"/>
-          <w:numId w:val="4"/>
+          <w:numId w:val="6"/>
         </w:numPr>
         <w:ind w:left="2160" w:right="-30" w:hanging="360"/>
         <w:rPr>
@@ -1125,7 +3062,7 @@
       <w:pPr>
         <w:numPr>
           <w:ilvl w:val="2"/>
-          <w:numId w:val="4"/>
+          <w:numId w:val="6"/>
         </w:numPr>
         <w:ind w:left="2160" w:right="-30" w:hanging="360"/>
         <w:rPr>
@@ -1143,7 +3080,7 @@
       <w:pPr>
         <w:numPr>
           <w:ilvl w:val="2"/>
-          <w:numId w:val="4"/>
+          <w:numId w:val="6"/>
         </w:numPr>
         <w:ind w:left="2160" w:right="-30" w:hanging="360"/>
         <w:rPr>
@@ -1161,7 +3098,7 @@
       <w:pPr>
         <w:numPr>
           <w:ilvl w:val="1"/>
-          <w:numId w:val="4"/>
+          <w:numId w:val="6"/>
         </w:numPr>
         <w:ind w:left="1440" w:right="-30" w:hanging="360"/>
         <w:rPr>
@@ -1179,7 +3116,7 @@
       <w:pPr>
         <w:numPr>
           <w:ilvl w:val="0"/>
-          <w:numId w:val="4"/>
+          <w:numId w:val="6"/>
         </w:numPr>
         <w:ind w:left="720" w:right="-30" w:hanging="360"/>
       </w:pPr>
@@ -1201,7 +3138,7 @@
       <w:pPr>
         <w:numPr>
           <w:ilvl w:val="0"/>
-          <w:numId w:val="4"/>
+          <w:numId w:val="6"/>
         </w:numPr>
         <w:ind w:left="720" w:right="-30" w:hanging="360"/>
         <w:rPr>
@@ -1222,8 +3159,8 @@
           <w:b w:val="0"/>
         </w:rPr>
       </w:pPr>
-      <w:bookmarkStart w:colFirst="0" w:colLast="0" w:name="_6bc6e5a12ww9" w:id="13"/>
-      <w:bookmarkEnd w:id="13"/>
+      <w:bookmarkStart w:colFirst="0" w:colLast="0" w:name="_6bc6e5a12ww9" w:id="28"/>
+      <w:bookmarkEnd w:id="28"/>
       <w:r>
         <w:rPr>
           <w:rtl w:val="0"/>
@@ -1248,8 +3185,8 @@
         <w:pStyle w:val="Heading2"/>
         <w:rPr/>
       </w:pPr>
-      <w:bookmarkStart w:colFirst="0" w:colLast="0" w:name="_d7c6siica7vj" w:id="14"/>
-      <w:bookmarkEnd w:id="14"/>
+      <w:bookmarkStart w:colFirst="0" w:colLast="0" w:name="_d7c6siica7vj" w:id="29"/>
+      <w:bookmarkEnd w:id="29"/>
       <w:r>
         <w:rPr>
           <w:rtl w:val="0"/>
@@ -1276,19 +3213,15 @@
         </w:rPr>
         <w:t xml:space="preserve">Ruth Duerr, Jorrit Poelen, Elena Fujiwara, Jovita De Loatch, Anne Thessen, Carolyn Sealfon, </w:t>
       </w:r>
-      <w:commentRangeStart w:id="2"/>
       <w:commentRangeStart w:id="3"/>
       <w:commentRangeStart w:id="4"/>
+      <w:commentRangeStart w:id="5"/>
       <w:r>
         <w:rPr>
           <w:rtl w:val="0"/>
         </w:rPr>
         <w:t xml:space="preserve">Rebecca</w:t>
       </w:r>
-      <w:commentRangeEnd w:id="2"/>
-      <w:r>
-        <w:commentReference w:id="2"/>
-      </w:r>
       <w:commentRangeEnd w:id="3"/>
       <w:r>
         <w:commentReference w:id="3"/>
@@ -1297,6 +3230,10 @@
       <w:r>
         <w:commentReference w:id="4"/>
       </w:r>
+      <w:commentRangeEnd w:id="5"/>
+      <w:r>
+        <w:commentReference w:id="5"/>
+      </w:r>
       <w:r>
         <w:rPr>
           <w:rtl w:val="0"/>
@@ -1309,8 +3246,8 @@
         <w:pStyle w:val="Heading2"/>
         <w:rPr/>
       </w:pPr>
-      <w:bookmarkStart w:colFirst="0" w:colLast="0" w:name="_bx9u4mwuq9wu" w:id="15"/>
-      <w:bookmarkEnd w:id="15"/>
+      <w:bookmarkStart w:colFirst="0" w:colLast="0" w:name="_bx9u4mwuq9wu" w:id="30"/>
+      <w:bookmarkEnd w:id="30"/>
       <w:r>
         <w:rPr>
           <w:rtl w:val="0"/>
@@ -1334,8 +3271,8 @@
         <w:pStyle w:val="Heading2"/>
         <w:rPr/>
       </w:pPr>
-      <w:bookmarkStart w:colFirst="0" w:colLast="0" w:name="_jlwvk8b6r6zv" w:id="16"/>
-      <w:bookmarkEnd w:id="16"/>
+      <w:bookmarkStart w:colFirst="0" w:colLast="0" w:name="_jlwvk8b6r6zv" w:id="31"/>
+      <w:bookmarkEnd w:id="31"/>
       <w:r>
         <w:rPr>
           <w:rtl w:val="0"/>
@@ -1353,7 +3290,7 @@
         <w:pageBreakBefore w:val="0"/>
         <w:numPr>
           <w:ilvl w:val="0"/>
-          <w:numId w:val="4"/>
+          <w:numId w:val="6"/>
         </w:numPr>
         <w:pBdr>
           <w:top w:space="0" w:sz="0" w:val="nil"/>
@@ -1381,7 +3318,7 @@
         <w:pageBreakBefore w:val="0"/>
         <w:numPr>
           <w:ilvl w:val="0"/>
-          <w:numId w:val="4"/>
+          <w:numId w:val="6"/>
         </w:numPr>
         <w:pBdr>
           <w:top w:space="0" w:sz="0" w:val="nil"/>
@@ -1409,7 +3346,7 @@
         <w:pageBreakBefore w:val="0"/>
         <w:numPr>
           <w:ilvl w:val="1"/>
-          <w:numId w:val="4"/>
+          <w:numId w:val="6"/>
         </w:numPr>
         <w:pBdr>
           <w:top w:space="0" w:sz="0" w:val="nil"/>
@@ -1437,7 +3374,7 @@
         <w:pageBreakBefore w:val="0"/>
         <w:numPr>
           <w:ilvl w:val="2"/>
-          <w:numId w:val="4"/>
+          <w:numId w:val="6"/>
         </w:numPr>
         <w:pBdr>
           <w:top w:space="0" w:sz="0" w:val="nil"/>
@@ -1465,7 +3402,7 @@
         <w:pageBreakBefore w:val="0"/>
         <w:numPr>
           <w:ilvl w:val="2"/>
-          <w:numId w:val="4"/>
+          <w:numId w:val="6"/>
         </w:numPr>
         <w:pBdr>
           <w:top w:space="0" w:sz="0" w:val="nil"/>
@@ -1493,7 +3430,7 @@
         <w:pageBreakBefore w:val="0"/>
         <w:numPr>
           <w:ilvl w:val="2"/>
-          <w:numId w:val="4"/>
+          <w:numId w:val="6"/>
         </w:numPr>
         <w:pBdr>
           <w:top w:space="0" w:sz="0" w:val="nil"/>
@@ -1521,7 +3458,7 @@
         <w:pageBreakBefore w:val="0"/>
         <w:numPr>
           <w:ilvl w:val="2"/>
-          <w:numId w:val="4"/>
+          <w:numId w:val="6"/>
         </w:numPr>
         <w:pBdr>
           <w:top w:space="0" w:sz="0" w:val="nil"/>
@@ -1549,7 +3486,7 @@
         <w:pageBreakBefore w:val="0"/>
         <w:numPr>
           <w:ilvl w:val="2"/>
-          <w:numId w:val="4"/>
+          <w:numId w:val="6"/>
         </w:numPr>
         <w:pBdr>
           <w:top w:space="0" w:sz="0" w:val="nil"/>
@@ -1577,7 +3514,7 @@
         <w:pageBreakBefore w:val="0"/>
         <w:numPr>
           <w:ilvl w:val="1"/>
-          <w:numId w:val="4"/>
+          <w:numId w:val="6"/>
         </w:numPr>
         <w:pBdr>
           <w:top w:space="0" w:sz="0" w:val="nil"/>
@@ -1605,7 +3542,7 @@
         <w:pageBreakBefore w:val="0"/>
         <w:numPr>
           <w:ilvl w:val="2"/>
-          <w:numId w:val="4"/>
+          <w:numId w:val="6"/>
         </w:numPr>
         <w:pBdr>
           <w:top w:space="0" w:sz="0" w:val="nil"/>
@@ -1633,7 +3570,7 @@
         <w:pageBreakBefore w:val="0"/>
         <w:numPr>
           <w:ilvl w:val="2"/>
-          <w:numId w:val="4"/>
+          <w:numId w:val="6"/>
         </w:numPr>
         <w:pBdr>
           <w:top w:space="0" w:sz="0" w:val="nil"/>
@@ -1661,7 +3598,7 @@
         <w:pageBreakBefore w:val="0"/>
         <w:numPr>
           <w:ilvl w:val="2"/>
-          <w:numId w:val="4"/>
+          <w:numId w:val="6"/>
         </w:numPr>
         <w:pBdr>
           <w:top w:space="0" w:sz="0" w:val="nil"/>
@@ -1689,7 +3626,7 @@
         <w:pageBreakBefore w:val="0"/>
         <w:numPr>
           <w:ilvl w:val="2"/>
-          <w:numId w:val="4"/>
+          <w:numId w:val="6"/>
         </w:numPr>
         <w:pBdr>
           <w:top w:space="0" w:sz="0" w:val="nil"/>
@@ -1711,7 +3648,7 @@
         </w:rPr>
         <w:t xml:space="preserve">Google Docs + Github + Software Heritage Library = tracking/version Google Docs with archive on </w:t>
       </w:r>
-      <w:hyperlink r:id="rId15">
+      <w:hyperlink r:id="rId26">
         <w:r>
           <w:rPr>
             <w:color w:val="1155cc"/>
@@ -1733,7 +3670,7 @@
         <w:pageBreakBefore w:val="0"/>
         <w:numPr>
           <w:ilvl w:val="0"/>
-          <w:numId w:val="4"/>
+          <w:numId w:val="6"/>
         </w:numPr>
         <w:pBdr>
           <w:top w:space="0" w:sz="0" w:val="nil"/>
@@ -1755,7 +3692,7 @@
         </w:rPr>
         <w:t xml:space="preserve">What do other relevant by-laws look like (everyone volunteers to investigate one on the </w:t>
       </w:r>
-      <w:hyperlink r:id="rId16">
+      <w:hyperlink r:id="rId27">
         <w:r>
           <w:rPr>
             <w:color w:val="1155cc"/>
@@ -1777,7 +3714,7 @@
         <w:pageBreakBefore w:val="0"/>
         <w:numPr>
           <w:ilvl w:val="0"/>
-          <w:numId w:val="4"/>
+          <w:numId w:val="6"/>
         </w:numPr>
         <w:pBdr>
           <w:top w:space="0" w:sz="0" w:val="nil"/>
@@ -1805,8 +3742,8 @@
         <w:pStyle w:val="Heading2"/>
         <w:rPr/>
       </w:pPr>
-      <w:bookmarkStart w:colFirst="0" w:colLast="0" w:name="_v28k6emdbgnv" w:id="17"/>
-      <w:bookmarkEnd w:id="17"/>
+      <w:bookmarkStart w:colFirst="0" w:colLast="0" w:name="_v28k6emdbgnv" w:id="32"/>
+      <w:bookmarkEnd w:id="32"/>
       <w:r>
         <w:rPr>
           <w:rtl w:val="0"/>
@@ -1819,7 +3756,7 @@
         <w:pageBreakBefore w:val="0"/>
         <w:numPr>
           <w:ilvl w:val="0"/>
-          <w:numId w:val="1"/>
+          <w:numId w:val="3"/>
         </w:numPr>
         <w:pBdr>
           <w:top w:space="0" w:sz="0" w:val="nil"/>
@@ -1845,7 +3782,7 @@
         <w:pageBreakBefore w:val="0"/>
         <w:numPr>
           <w:ilvl w:val="0"/>
-          <w:numId w:val="1"/>
+          <w:numId w:val="3"/>
         </w:numPr>
         <w:pBdr>
           <w:top w:space="0" w:sz="0" w:val="nil"/>
@@ -1876,8 +3813,8 @@
         <w:pStyle w:val="Heading2"/>
         <w:rPr/>
       </w:pPr>
-      <w:bookmarkStart w:colFirst="0" w:colLast="0" w:name="_pqv95n650218" w:id="18"/>
-      <w:bookmarkEnd w:id="18"/>
+      <w:bookmarkStart w:colFirst="0" w:colLast="0" w:name="_pqv95n650218" w:id="33"/>
+      <w:bookmarkEnd w:id="33"/>
       <w:r>
         <w:rPr>
           <w:rtl w:val="0"/>
@@ -1890,7 +3827,7 @@
         <w:pageBreakBefore w:val="0"/>
         <w:numPr>
           <w:ilvl w:val="0"/>
-          <w:numId w:val="2"/>
+          <w:numId w:val="4"/>
         </w:numPr>
         <w:pBdr>
           <w:top w:space="0" w:sz="0" w:val="nil"/>
@@ -1911,7 +3848,7 @@
         </w:rPr>
         <w:t xml:space="preserve">All - pick some organization or group to investigate for by-laws impact/ideas for Ronin (see </w:t>
       </w:r>
-      <w:hyperlink r:id="rId17">
+      <w:hyperlink r:id="rId28">
         <w:r>
           <w:rPr>
             <w:color w:val="1155cc"/>
@@ -1953,9 +3890,9 @@
       </w:r>
     </w:p>
     <w:sectPr>
-      <w:headerReference r:id="rId18" w:type="default"/>
-      <w:headerReference r:id="rId19" w:type="first"/>
-      <w:footerReference r:id="rId20" w:type="first"/>
+      <w:headerReference r:id="rId29" w:type="default"/>
+      <w:headerReference r:id="rId30" w:type="first"/>
+      <w:footerReference r:id="rId31" w:type="first"/>
       <w:pgSz w:h="15840" w:w="12240" w:orient="portrait"/>
       <w:pgMar w:bottom="1080" w:top="1080" w:left="1440" w:right="1440" w:header="0" w:footer="720"/>
       <w:pgNumType w:start="1"/>
@@ -1967,7 +3904,7 @@
 
 <file path=word/comments.xml><?xml version="1.0" encoding="utf-8"?>
 <w:comments xmlns:mc="http://schemas.openxmlformats.org/markup-compatibility/2006" xmlns:o="urn:schemas-microsoft-com:office:office" xmlns:r="http://schemas.openxmlformats.org/officeDocument/2006/relationships" xmlns:m="http://schemas.openxmlformats.org/officeDocument/2006/math" xmlns:v="urn:schemas-microsoft-com:vml" xmlns:wp="http://schemas.openxmlformats.org/drawingml/2006/wordprocessingDrawing" xmlns:w10="urn:schemas-microsoft-com:office:word" xmlns:w="http://schemas.openxmlformats.org/wordprocessingml/2006/main" xmlns:wne="http://schemas.microsoft.com/office/word/2006/wordml" xmlns:sl="http://schemas.openxmlformats.org/schemaLibrary/2006/main" xmlns:a="http://schemas.openxmlformats.org/drawingml/2006/main" xmlns:pic="http://schemas.openxmlformats.org/drawingml/2006/picture" xmlns:c="http://schemas.openxmlformats.org/drawingml/2006/chart" xmlns:lc="http://schemas.openxmlformats.org/drawingml/2006/lockedCanvas" xmlns:dgm="http://schemas.openxmlformats.org/drawingml/2006/diagram" xmlns:wps="http://schemas.microsoft.com/office/word/2010/wordprocessingShape" xmlns:wpg="http://schemas.microsoft.com/office/word/2010/wordprocessingGroup" xmlns:w14="http://schemas.microsoft.com/office/word/2010/wordml" xmlns:w15="http://schemas.microsoft.com/office/word/2012/wordml" xmlns:w16="http://schemas.microsoft.com/office/word/2018/wordml" xmlns:w16cex="http://schemas.microsoft.com/office/word/2018/wordml/cex" xmlns:w16cid="http://schemas.microsoft.com/office/word/2016/wordml/cid" xmlns="http://schemas.microsoft.com/office/tasks/2019/documenttasks" xmlns:cr="http://schemas.microsoft.com/office/comments/2020/reactions">
-  <w:comment w:author="Paola Di Maio" w:id="2" w:date="2024-06-12T13:45:01Z">
+  <w:comment w:author="Keith Tse (CL, CStat)" w:id="0" w:date="2024-10-13T03:28:49Z">
     <w:p>
       <w:pPr>
         <w:keepNext w:val="0"/>
@@ -2014,11 +3951,11 @@
           <w:vertAlign w:val="baseline"/>
           <w:rtl w:val="0"/>
         </w:rPr>
-        <w:t xml:space="preserve">Thank you all for starting this process, I may be able to do a meeting at some point but I am 12 hours ahead of mountain time</w:t>
+        <w:t xml:space="preserve">Sure but I would like to see the survey before distributing it.</w:t>
       </w:r>
     </w:p>
   </w:comment>
-  <w:comment w:author="Ruth Duerr" w:id="3" w:date="2024-06-19T07:04:11Z">
+  <w:comment w:author="Paola Di Maio" w:id="3" w:date="2024-06-12T13:45:01Z">
     <w:p>
       <w:pPr>
         <w:keepNext w:val="0"/>
@@ -2065,11 +4002,11 @@
           <w:vertAlign w:val="baseline"/>
           <w:rtl w:val="0"/>
         </w:rPr>
-        <w:t xml:space="preserve">Yeah - 5 am is a bit early!!!  So far most folks are in the USA.  If we get more in other places, I would consider two meetings like 8 hours apart or something.</w:t>
+        <w:t xml:space="preserve">Thank you all for starting this process, I may be able to do a meeting at some point but I am 12 hours ahead of mountain time</w:t>
       </w:r>
     </w:p>
   </w:comment>
-  <w:comment w:author="Paola Di Maio" w:id="4" w:date="2024-06-19T07:15:16Z">
+  <w:comment w:author="Ruth Duerr" w:id="4" w:date="2024-06-19T07:04:11Z">
     <w:p>
       <w:pPr>
         <w:keepNext w:val="0"/>
@@ -2116,11 +4053,11 @@
           <w:vertAlign w:val="baseline"/>
           <w:rtl w:val="0"/>
         </w:rPr>
-        <w:t xml:space="preserve">do not worry, just do what works , I do not really want to be in a meeting, as long as I can be excused and maybe chip in some suggestions via this doc. let everyone know how this WG is getting on with a post where there are important updates pls</w:t>
+        <w:t xml:space="preserve">Yeah - 5 am is a bit early!!!  So far most folks are in the USA.  If we get more in other places, I would consider two meetings like 8 hours apart or something.</w:t>
       </w:r>
     </w:p>
   </w:comment>
-  <w:comment w:author="Paola Di Maio" w:id="0" w:date="2024-08-10T15:54:25Z">
+  <w:comment w:author="Paola Di Maio" w:id="5" w:date="2024-06-19T07:15:16Z">
     <w:p>
       <w:pPr>
         <w:keepNext w:val="0"/>
@@ -2167,11 +4104,62 @@
           <w:vertAlign w:val="baseline"/>
           <w:rtl w:val="0"/>
         </w:rPr>
+        <w:t xml:space="preserve">do not worry, just do what works , I do not really want to be in a meeting, as long as I can be excused and maybe chip in some suggestions via this doc. let everyone know how this WG is getting on with a post where there are important updates pls</w:t>
+      </w:r>
+    </w:p>
+  </w:comment>
+  <w:comment w:author="Paola Di Maio" w:id="1" w:date="2024-08-10T15:54:25Z">
+    <w:p>
+      <w:pPr>
+        <w:keepNext w:val="0"/>
+        <w:keepLines w:val="0"/>
+        <w:pageBreakBefore w:val="0"/>
+        <w:widowControl w:val="0"/>
+        <w:pBdr>
+          <w:top w:space="0" w:sz="0" w:val="nil"/>
+          <w:left w:space="0" w:sz="0" w:val="nil"/>
+          <w:bottom w:space="0" w:sz="0" w:val="nil"/>
+          <w:right w:space="0" w:sz="0" w:val="nil"/>
+          <w:between w:space="0" w:sz="0" w:val="nil"/>
+        </w:pBdr>
+        <w:shd w:fill="auto" w:val="clear"/>
+        <w:spacing w:after="0" w:before="0" w:line="240" w:lineRule="auto"/>
+        <w:ind w:left="0" w:right="0" w:firstLine="0"/>
+        <w:jc w:val="left"/>
+        <w:rPr>
+          <w:rFonts w:ascii="Arial" w:cs="Arial" w:eastAsia="Arial" w:hAnsi="Arial"/>
+          <w:b w:val="0"/>
+          <w:i w:val="0"/>
+          <w:smallCaps w:val="0"/>
+          <w:strike w:val="0"/>
+          <w:color w:val="000000"/>
+          <w:sz w:val="22"/>
+          <w:szCs w:val="22"/>
+          <w:u w:val="none"/>
+          <w:shd w:fill="auto" w:val="clear"/>
+          <w:vertAlign w:val="baseline"/>
+        </w:rPr>
+      </w:pPr>
+      <w:r>
+        <w:rPr>
+          <w:rFonts w:ascii="Arial" w:cs="Arial" w:eastAsia="Arial" w:hAnsi="Arial"/>
+          <w:b w:val="0"/>
+          <w:i w:val="0"/>
+          <w:smallCaps w:val="0"/>
+          <w:strike w:val="0"/>
+          <w:color w:val="000000"/>
+          <w:sz w:val="22"/>
+          <w:szCs w:val="22"/>
+          <w:u w:val="none"/>
+          <w:shd w:fill="auto" w:val="clear"/>
+          <w:vertAlign w:val="baseline"/>
+          <w:rtl w:val="0"/>
+        </w:rPr>
         <w:t xml:space="preserve">Thanks a lot for this work and for sharing these minutes . There are discussion points in the June minutes that are not carried forward in the subsequent meetings. I wonder if there is continuity in the discussions</w:t>
       </w:r>
     </w:p>
   </w:comment>
-  <w:comment w:author="Ruth Duerr" w:id="1" w:date="2024-08-20T00:36:48Z">
+  <w:comment w:author="Ruth Duerr" w:id="2" w:date="2024-08-20T00:36:48Z">
     <w:p>
       <w:pPr>
         <w:keepNext w:val="0"/>
@@ -2256,8 +4244,8 @@
       <w:pStyle w:val="Title"/>
       <w:rPr/>
     </w:pPr>
-    <w:bookmarkStart w:colFirst="0" w:colLast="0" w:name="_hhevn0icya3z" w:id="19"/>
-    <w:bookmarkEnd w:id="19"/>
+    <w:bookmarkStart w:colFirst="0" w:colLast="0" w:name="_hhevn0icya3z" w:id="34"/>
+    <w:bookmarkEnd w:id="34"/>
     <w:r>
       <w:rPr>
         <w:rtl w:val="0"/>
@@ -2303,7 +4291,6 @@
         <w:ind w:left="720" w:hanging="360"/>
       </w:pPr>
       <w:rPr>
-        <w:color w:val="666666"/>
         <w:u w:val="none"/>
       </w:rPr>
     </w:lvl>
@@ -2407,14 +4394,13 @@
   <w:abstractNum w:abstractNumId="2">
     <w:lvl w:ilvl="0">
       <w:start w:val="1"/>
-      <w:numFmt w:val="decimal"/>
-      <w:lvlText w:val="%1."/>
+      <w:numFmt w:val="bullet"/>
+      <w:lvlText w:val="●"/>
       <w:lvlJc w:val="left"/>
       <w:pPr>
         <w:ind w:left="720" w:hanging="360"/>
       </w:pPr>
       <w:rPr>
-        <w:color w:val="666666"/>
         <w:u w:val="none"/>
       </w:rPr>
     </w:lvl>
@@ -2525,6 +4511,7 @@
         <w:ind w:left="720" w:hanging="360"/>
       </w:pPr>
       <w:rPr>
+        <w:color w:val="666666"/>
         <w:u w:val="none"/>
       </w:rPr>
     </w:lvl>
@@ -2628,8 +4615,8 @@
   <w:abstractNum w:abstractNumId="4">
     <w:lvl w:ilvl="0">
       <w:start w:val="1"/>
-      <w:numFmt w:val="bullet"/>
-      <w:lvlText w:val="●"/>
+      <w:numFmt w:val="decimal"/>
+      <w:lvlText w:val="%1."/>
       <w:lvlJc w:val="left"/>
       <w:pPr>
         <w:ind w:left="720" w:hanging="360"/>
@@ -2737,6 +4724,227 @@
     </w:lvl>
   </w:abstractNum>
   <w:abstractNum w:abstractNumId="5">
+    <w:lvl w:ilvl="0">
+      <w:start w:val="1"/>
+      <w:numFmt w:val="bullet"/>
+      <w:lvlText w:val="●"/>
+      <w:lvlJc w:val="left"/>
+      <w:pPr>
+        <w:ind w:left="720" w:hanging="360"/>
+      </w:pPr>
+      <w:rPr>
+        <w:u w:val="none"/>
+      </w:rPr>
+    </w:lvl>
+    <w:lvl w:ilvl="1">
+      <w:start w:val="1"/>
+      <w:numFmt w:val="bullet"/>
+      <w:lvlText w:val="○"/>
+      <w:lvlJc w:val="left"/>
+      <w:pPr>
+        <w:ind w:left="1440" w:hanging="360"/>
+      </w:pPr>
+      <w:rPr>
+        <w:u w:val="none"/>
+      </w:rPr>
+    </w:lvl>
+    <w:lvl w:ilvl="2">
+      <w:start w:val="1"/>
+      <w:numFmt w:val="bullet"/>
+      <w:lvlText w:val="■"/>
+      <w:lvlJc w:val="left"/>
+      <w:pPr>
+        <w:ind w:left="2160" w:hanging="360"/>
+      </w:pPr>
+      <w:rPr>
+        <w:u w:val="none"/>
+      </w:rPr>
+    </w:lvl>
+    <w:lvl w:ilvl="3">
+      <w:start w:val="1"/>
+      <w:numFmt w:val="bullet"/>
+      <w:lvlText w:val="●"/>
+      <w:lvlJc w:val="left"/>
+      <w:pPr>
+        <w:ind w:left="2880" w:hanging="360"/>
+      </w:pPr>
+      <w:rPr>
+        <w:u w:val="none"/>
+      </w:rPr>
+    </w:lvl>
+    <w:lvl w:ilvl="4">
+      <w:start w:val="1"/>
+      <w:numFmt w:val="bullet"/>
+      <w:lvlText w:val="○"/>
+      <w:lvlJc w:val="left"/>
+      <w:pPr>
+        <w:ind w:left="3600" w:hanging="360"/>
+      </w:pPr>
+      <w:rPr>
+        <w:u w:val="none"/>
+      </w:rPr>
+    </w:lvl>
+    <w:lvl w:ilvl="5">
+      <w:start w:val="1"/>
+      <w:numFmt w:val="bullet"/>
+      <w:lvlText w:val="■"/>
+      <w:lvlJc w:val="left"/>
+      <w:pPr>
+        <w:ind w:left="4320" w:hanging="360"/>
+      </w:pPr>
+      <w:rPr>
+        <w:u w:val="none"/>
+      </w:rPr>
+    </w:lvl>
+    <w:lvl w:ilvl="6">
+      <w:start w:val="1"/>
+      <w:numFmt w:val="bullet"/>
+      <w:lvlText w:val="●"/>
+      <w:lvlJc w:val="left"/>
+      <w:pPr>
+        <w:ind w:left="5040" w:hanging="360"/>
+      </w:pPr>
+      <w:rPr>
+        <w:u w:val="none"/>
+      </w:rPr>
+    </w:lvl>
+    <w:lvl w:ilvl="7">
+      <w:start w:val="1"/>
+      <w:numFmt w:val="bullet"/>
+      <w:lvlText w:val="○"/>
+      <w:lvlJc w:val="left"/>
+      <w:pPr>
+        <w:ind w:left="5760" w:hanging="360"/>
+      </w:pPr>
+      <w:rPr>
+        <w:u w:val="none"/>
+      </w:rPr>
+    </w:lvl>
+    <w:lvl w:ilvl="8">
+      <w:start w:val="1"/>
+      <w:numFmt w:val="bullet"/>
+      <w:lvlText w:val="■"/>
+      <w:lvlJc w:val="left"/>
+      <w:pPr>
+        <w:ind w:left="6480" w:hanging="360"/>
+      </w:pPr>
+      <w:rPr>
+        <w:u w:val="none"/>
+      </w:rPr>
+    </w:lvl>
+  </w:abstractNum>
+  <w:abstractNum w:abstractNumId="6">
+    <w:lvl w:ilvl="0">
+      <w:start w:val="1"/>
+      <w:numFmt w:val="bullet"/>
+      <w:lvlText w:val="●"/>
+      <w:lvlJc w:val="left"/>
+      <w:pPr>
+        <w:ind w:left="720" w:hanging="360"/>
+      </w:pPr>
+      <w:rPr>
+        <w:color w:val="666666"/>
+        <w:u w:val="none"/>
+      </w:rPr>
+    </w:lvl>
+    <w:lvl w:ilvl="1">
+      <w:start w:val="1"/>
+      <w:numFmt w:val="bullet"/>
+      <w:lvlText w:val="○"/>
+      <w:lvlJc w:val="left"/>
+      <w:pPr>
+        <w:ind w:left="1440" w:hanging="360"/>
+      </w:pPr>
+      <w:rPr>
+        <w:u w:val="none"/>
+      </w:rPr>
+    </w:lvl>
+    <w:lvl w:ilvl="2">
+      <w:start w:val="1"/>
+      <w:numFmt w:val="bullet"/>
+      <w:lvlText w:val="■"/>
+      <w:lvlJc w:val="left"/>
+      <w:pPr>
+        <w:ind w:left="2160" w:hanging="360"/>
+      </w:pPr>
+      <w:rPr>
+        <w:u w:val="none"/>
+      </w:rPr>
+    </w:lvl>
+    <w:lvl w:ilvl="3">
+      <w:start w:val="1"/>
+      <w:numFmt w:val="bullet"/>
+      <w:lvlText w:val="●"/>
+      <w:lvlJc w:val="left"/>
+      <w:pPr>
+        <w:ind w:left="2880" w:hanging="360"/>
+      </w:pPr>
+      <w:rPr>
+        <w:u w:val="none"/>
+      </w:rPr>
+    </w:lvl>
+    <w:lvl w:ilvl="4">
+      <w:start w:val="1"/>
+      <w:numFmt w:val="bullet"/>
+      <w:lvlText w:val="○"/>
+      <w:lvlJc w:val="left"/>
+      <w:pPr>
+        <w:ind w:left="3600" w:hanging="360"/>
+      </w:pPr>
+      <w:rPr>
+        <w:u w:val="none"/>
+      </w:rPr>
+    </w:lvl>
+    <w:lvl w:ilvl="5">
+      <w:start w:val="1"/>
+      <w:numFmt w:val="bullet"/>
+      <w:lvlText w:val="■"/>
+      <w:lvlJc w:val="left"/>
+      <w:pPr>
+        <w:ind w:left="4320" w:hanging="360"/>
+      </w:pPr>
+      <w:rPr>
+        <w:u w:val="none"/>
+      </w:rPr>
+    </w:lvl>
+    <w:lvl w:ilvl="6">
+      <w:start w:val="1"/>
+      <w:numFmt w:val="bullet"/>
+      <w:lvlText w:val="●"/>
+      <w:lvlJc w:val="left"/>
+      <w:pPr>
+        <w:ind w:left="5040" w:hanging="360"/>
+      </w:pPr>
+      <w:rPr>
+        <w:u w:val="none"/>
+      </w:rPr>
+    </w:lvl>
+    <w:lvl w:ilvl="7">
+      <w:start w:val="1"/>
+      <w:numFmt w:val="bullet"/>
+      <w:lvlText w:val="○"/>
+      <w:lvlJc w:val="left"/>
+      <w:pPr>
+        <w:ind w:left="5760" w:hanging="360"/>
+      </w:pPr>
+      <w:rPr>
+        <w:u w:val="none"/>
+      </w:rPr>
+    </w:lvl>
+    <w:lvl w:ilvl="8">
+      <w:start w:val="1"/>
+      <w:numFmt w:val="bullet"/>
+      <w:lvlText w:val="■"/>
+      <w:lvlJc w:val="left"/>
+      <w:pPr>
+        <w:ind w:left="6480" w:hanging="360"/>
+      </w:pPr>
+      <w:rPr>
+        <w:u w:val="none"/>
+      </w:rPr>
+    </w:lvl>
+  </w:abstractNum>
+  <w:abstractNum w:abstractNumId="7">
     <w:lvl w:ilvl="0">
       <w:start w:val="1"/>
       <w:numFmt w:val="bullet"/>
@@ -2860,6 +5068,12 @@
   </w:num>
   <w:num w:numId="5">
     <w:abstractNumId w:val="5"/>
+  </w:num>
+  <w:num w:numId="6">
+    <w:abstractNumId w:val="6"/>
+  </w:num>
+  <w:num w:numId="7">
+    <w:abstractNumId w:val="7"/>
   </w:num>
 </w:numbering>
 </file>

</xml_diff>